<commit_message>
Added Lvvtilde, need to test if correct flip
</commit_message>
<xml_diff>
--- a/bildat_lab2_answers.docx
+++ b/bildat_lab2_answers.docx
@@ -53,31 +53,13 @@
         </w:rPr>
         <w:t xml:space="preserve">Name: </w:t>
       </w:r>
-      <w:proofErr w:type="spellStart"/>
-      <w:r>
-        <w:rPr>
-          <w:sz w:val="22"/>
-          <w:szCs w:val="22"/>
-        </w:rPr>
-        <w:t>Arturs</w:t>
-      </w:r>
-      <w:proofErr w:type="spellEnd"/>
-      <w:r>
-        <w:rPr>
-          <w:sz w:val="22"/>
-          <w:szCs w:val="22"/>
-        </w:rPr>
-        <w:t xml:space="preserve"> </w:t>
-      </w:r>
-      <w:proofErr w:type="spellStart"/>
-      <w:r>
-        <w:rPr>
-          <w:sz w:val="22"/>
-          <w:szCs w:val="22"/>
-        </w:rPr>
-        <w:t>Kurzemnieks</w:t>
-      </w:r>
-      <w:proofErr w:type="spellEnd"/>
+      <w:r>
+        <w:rPr>
+          <w:sz w:val="22"/>
+          <w:szCs w:val="22"/>
+        </w:rPr>
+        <w:t>Arturs Kurzemnieks</w:t>
+      </w:r>
       <w:r>
         <w:rPr>
           <w:sz w:val="22"/>
@@ -219,7 +201,6 @@
         </w:rPr>
         <w:t xml:space="preserve">: What do you expect the results to look like and why? Compare the size of </w:t>
       </w:r>
-      <w:proofErr w:type="spellStart"/>
       <w:r>
         <w:rPr>
           <w:i/>
@@ -227,7 +208,6 @@
         </w:rPr>
         <w:t>dxtools</w:t>
       </w:r>
-      <w:proofErr w:type="spellEnd"/>
       <w:r>
         <w:rPr>
           <w:sz w:val="22"/>
@@ -350,9 +330,32 @@
           <w:sz w:val="22"/>
           <w:szCs w:val="22"/>
         </w:rPr>
-        <w:t>f(</w:t>
-      </w:r>
-      <w:proofErr w:type="spellStart"/>
+        <w:t>f(x,y)</w:t>
+      </w:r>
+      <w:r>
+        <w:rPr>
+          <w:rFonts w:ascii="Times New Roman" w:hAnsi="Times New Roman" w:cs="Times New Roman"/>
+          <w:sz w:val="22"/>
+          <w:szCs w:val="22"/>
+        </w:rPr>
+        <w:t>)</w:t>
+      </w:r>
+      <w:r>
+        <w:rPr>
+          <w:rFonts w:ascii="Times New Roman" w:hAnsi="Times New Roman" w:cs="Times New Roman"/>
+          <w:sz w:val="22"/>
+          <w:szCs w:val="22"/>
+        </w:rPr>
+        <w:t xml:space="preserve">, when we walk horizontally from left to right and, coming from the lighter background, encounter the edge of the darker instrument handle, the pixel intensity values drop here. Similarly, when we walk off on the right side from the darker instrument handle onto the lighter background again, the pixel intensity values jump up. Now, as the filter kernel is flipped when doing the convolution, </w:t>
+      </w:r>
+      <w:r>
+        <w:rPr>
+          <w:rFonts w:ascii="Times New Roman" w:hAnsi="Times New Roman" w:cs="Times New Roman"/>
+          <w:sz w:val="22"/>
+          <w:szCs w:val="22"/>
+        </w:rPr>
+        <w:t xml:space="preserve">I made the x and y kernels preflipped so that the filter response corresponds to the value changes, i.e. so that the </w:t>
+      </w:r>
       <w:r>
         <w:rPr>
           <w:rFonts w:ascii="Times New Roman" w:hAnsi="Times New Roman" w:cs="Times New Roman"/>
@@ -361,9 +364,16 @@
           <w:sz w:val="22"/>
           <w:szCs w:val="22"/>
         </w:rPr>
-        <w:t>x,y</w:t>
-      </w:r>
-      <w:proofErr w:type="spellEnd"/>
+        <w:t>left-side</w:t>
+      </w:r>
+      <w:r>
+        <w:rPr>
+          <w:rFonts w:ascii="Times New Roman" w:hAnsi="Times New Roman" w:cs="Times New Roman"/>
+          <w:sz w:val="22"/>
+          <w:szCs w:val="22"/>
+        </w:rPr>
+        <w:t xml:space="preserve"> edges of the objects appear blacker (as pixel values drop there) and </w:t>
+      </w:r>
       <w:r>
         <w:rPr>
           <w:rFonts w:ascii="Times New Roman" w:hAnsi="Times New Roman" w:cs="Times New Roman"/>
@@ -372,49 +382,15 @@
           <w:sz w:val="22"/>
           <w:szCs w:val="22"/>
         </w:rPr>
-        <w:t>)</w:t>
-      </w:r>
-      <w:r>
-        <w:rPr>
-          <w:rFonts w:ascii="Times New Roman" w:hAnsi="Times New Roman" w:cs="Times New Roman"/>
-          <w:sz w:val="22"/>
-          <w:szCs w:val="22"/>
-        </w:rPr>
-        <w:t>)</w:t>
-      </w:r>
-      <w:r>
-        <w:rPr>
-          <w:rFonts w:ascii="Times New Roman" w:hAnsi="Times New Roman" w:cs="Times New Roman"/>
-          <w:sz w:val="22"/>
-          <w:szCs w:val="22"/>
-        </w:rPr>
-        <w:t xml:space="preserve">, when we walk horizontally from left to right and, coming from the lighter background, encounter the edge of the darker instrument handle, the pixel intensity values drop here. Similarly, when we walk off on the right side from the darker instrument handle onto the lighter background again, the pixel intensity values jump up. Now, as the filter kernel is flipped when doing the convolution, </w:t>
-      </w:r>
-      <w:r>
-        <w:rPr>
-          <w:rFonts w:ascii="Times New Roman" w:hAnsi="Times New Roman" w:cs="Times New Roman"/>
-          <w:sz w:val="22"/>
-          <w:szCs w:val="22"/>
-        </w:rPr>
-        <w:t xml:space="preserve">I made the x and y kernels </w:t>
-      </w:r>
-      <w:proofErr w:type="spellStart"/>
-      <w:r>
-        <w:rPr>
-          <w:rFonts w:ascii="Times New Roman" w:hAnsi="Times New Roman" w:cs="Times New Roman"/>
-          <w:sz w:val="22"/>
-          <w:szCs w:val="22"/>
-        </w:rPr>
-        <w:t>preflipped</w:t>
-      </w:r>
-      <w:proofErr w:type="spellEnd"/>
-      <w:r>
-        <w:rPr>
-          <w:rFonts w:ascii="Times New Roman" w:hAnsi="Times New Roman" w:cs="Times New Roman"/>
-          <w:sz w:val="22"/>
-          <w:szCs w:val="22"/>
-        </w:rPr>
-        <w:t xml:space="preserve"> so that the filter response corresponds to the value changes, i.e. so that the </w:t>
+        <w:t>right-side</w:t>
+      </w:r>
+      <w:r>
+        <w:rPr>
+          <w:rFonts w:ascii="Times New Roman" w:hAnsi="Times New Roman" w:cs="Times New Roman"/>
+          <w:sz w:val="22"/>
+          <w:szCs w:val="22"/>
+        </w:rPr>
+        <w:t xml:space="preserve"> values appear whiter in </w:t>
       </w:r>
       <w:r>
         <w:rPr>
@@ -424,15 +400,15 @@
           <w:sz w:val="22"/>
           <w:szCs w:val="22"/>
         </w:rPr>
-        <w:t>left-side</w:t>
-      </w:r>
-      <w:r>
-        <w:rPr>
-          <w:rFonts w:ascii="Times New Roman" w:hAnsi="Times New Roman" w:cs="Times New Roman"/>
-          <w:sz w:val="22"/>
-          <w:szCs w:val="22"/>
-        </w:rPr>
-        <w:t xml:space="preserve"> edges of the objects appear blacker (as pixel values drop there) and </w:t>
+        <w:t>dxtools</w:t>
+      </w:r>
+      <w:r>
+        <w:rPr>
+          <w:rFonts w:ascii="Times New Roman" w:hAnsi="Times New Roman" w:cs="Times New Roman"/>
+          <w:sz w:val="22"/>
+          <w:szCs w:val="22"/>
+        </w:rPr>
+        <w:t xml:space="preserve">. Similarly, in </w:t>
       </w:r>
       <w:r>
         <w:rPr>
@@ -442,17 +418,16 @@
           <w:sz w:val="22"/>
           <w:szCs w:val="22"/>
         </w:rPr>
-        <w:t>right-side</w:t>
-      </w:r>
-      <w:r>
-        <w:rPr>
-          <w:rFonts w:ascii="Times New Roman" w:hAnsi="Times New Roman" w:cs="Times New Roman"/>
-          <w:sz w:val="22"/>
-          <w:szCs w:val="22"/>
-        </w:rPr>
-        <w:t xml:space="preserve"> values appear whiter in </w:t>
-      </w:r>
-      <w:proofErr w:type="spellStart"/>
+        <w:t>dytools</w:t>
+      </w:r>
+      <w:r>
+        <w:rPr>
+          <w:rFonts w:ascii="Times New Roman" w:hAnsi="Times New Roman" w:cs="Times New Roman"/>
+          <w:sz w:val="22"/>
+          <w:szCs w:val="22"/>
+        </w:rPr>
+        <w:t xml:space="preserve"> the </w:t>
+      </w:r>
       <w:r>
         <w:rPr>
           <w:rFonts w:ascii="Times New Roman" w:hAnsi="Times New Roman" w:cs="Times New Roman"/>
@@ -461,18 +436,16 @@
           <w:sz w:val="22"/>
           <w:szCs w:val="22"/>
         </w:rPr>
-        <w:t>dxtools</w:t>
-      </w:r>
-      <w:proofErr w:type="spellEnd"/>
-      <w:r>
-        <w:rPr>
-          <w:rFonts w:ascii="Times New Roman" w:hAnsi="Times New Roman" w:cs="Times New Roman"/>
-          <w:sz w:val="22"/>
-          <w:szCs w:val="22"/>
-        </w:rPr>
-        <w:t xml:space="preserve">. Similarly, in </w:t>
-      </w:r>
-      <w:proofErr w:type="spellStart"/>
+        <w:t>top-side</w:t>
+      </w:r>
+      <w:r>
+        <w:rPr>
+          <w:rFonts w:ascii="Times New Roman" w:hAnsi="Times New Roman" w:cs="Times New Roman"/>
+          <w:sz w:val="22"/>
+          <w:szCs w:val="22"/>
+        </w:rPr>
+        <w:t xml:space="preserve"> edges are blacker and </w:t>
+      </w:r>
       <w:r>
         <w:rPr>
           <w:rFonts w:ascii="Times New Roman" w:hAnsi="Times New Roman" w:cs="Times New Roman"/>
@@ -481,61 +454,6 @@
           <w:sz w:val="22"/>
           <w:szCs w:val="22"/>
         </w:rPr>
-        <w:t>dytools</w:t>
-      </w:r>
-      <w:proofErr w:type="spellEnd"/>
-      <w:r>
-        <w:rPr>
-          <w:rFonts w:ascii="Times New Roman" w:hAnsi="Times New Roman" w:cs="Times New Roman"/>
-          <w:sz w:val="22"/>
-          <w:szCs w:val="22"/>
-        </w:rPr>
-        <w:t xml:space="preserve"> the </w:t>
-      </w:r>
-      <w:r>
-        <w:rPr>
-          <w:rFonts w:ascii="Times New Roman" w:hAnsi="Times New Roman" w:cs="Times New Roman"/>
-          <w:i/>
-          <w:iCs/>
-          <w:sz w:val="22"/>
-          <w:szCs w:val="22"/>
-        </w:rPr>
-        <w:t>top-side</w:t>
-      </w:r>
-      <w:r>
-        <w:rPr>
-          <w:rFonts w:ascii="Times New Roman" w:hAnsi="Times New Roman" w:cs="Times New Roman"/>
-          <w:sz w:val="22"/>
-          <w:szCs w:val="22"/>
-        </w:rPr>
-        <w:t xml:space="preserve"> edges are </w:t>
-      </w:r>
-      <w:proofErr w:type="gramStart"/>
-      <w:r>
-        <w:rPr>
-          <w:rFonts w:ascii="Times New Roman" w:hAnsi="Times New Roman" w:cs="Times New Roman"/>
-          <w:sz w:val="22"/>
-          <w:szCs w:val="22"/>
-        </w:rPr>
-        <w:t>blacker</w:t>
-      </w:r>
-      <w:proofErr w:type="gramEnd"/>
-      <w:r>
-        <w:rPr>
-          <w:rFonts w:ascii="Times New Roman" w:hAnsi="Times New Roman" w:cs="Times New Roman"/>
-          <w:sz w:val="22"/>
-          <w:szCs w:val="22"/>
-        </w:rPr>
-        <w:t xml:space="preserve"> and </w:t>
-      </w:r>
-      <w:r>
-        <w:rPr>
-          <w:rFonts w:ascii="Times New Roman" w:hAnsi="Times New Roman" w:cs="Times New Roman"/>
-          <w:i/>
-          <w:iCs/>
-          <w:sz w:val="22"/>
-          <w:szCs w:val="22"/>
-        </w:rPr>
         <w:t>bottom-side</w:t>
       </w:r>
       <w:r>
@@ -603,7 +521,430 @@
           <w:sz w:val="22"/>
           <w:szCs w:val="22"/>
         </w:rPr>
-        <w:t>eturn only parts of the convolution that are computed without zer</w:t>
+        <w:t>eturn only parts of the convolution that are computed without zero-padded edges</w:t>
+      </w:r>
+      <w:r>
+        <w:rPr>
+          <w:rFonts w:ascii="Times New Roman" w:hAnsi="Times New Roman" w:cs="Times New Roman"/>
+          <w:sz w:val="22"/>
+          <w:szCs w:val="22"/>
+        </w:rPr>
+        <w:t>”</w:t>
+      </w:r>
+      <w:r>
+        <w:rPr>
+          <w:rFonts w:ascii="Times New Roman" w:hAnsi="Times New Roman" w:cs="Times New Roman"/>
+          <w:sz w:val="22"/>
+          <w:szCs w:val="22"/>
+        </w:rPr>
+        <w:t>.</w:t>
+      </w:r>
+      <w:r>
+        <w:rPr>
+          <w:rFonts w:ascii="Times New Roman" w:hAnsi="Times New Roman" w:cs="Times New Roman"/>
+          <w:sz w:val="22"/>
+          <w:szCs w:val="22"/>
+        </w:rPr>
+        <w:t xml:space="preserve"> As I used a Sobel operator with a 3x3 kernel, it means we can’t place it on the edge pixels without zero padding on the outer side, therefore we lose one pixel on each side of the image as we only use the pixels on which the kernel can be placed on fully without using any extra zero-padding.</w:t>
+      </w:r>
+    </w:p>
+    <w:p>
+      <w:pPr>
+        <w:rPr>
+          <w:rFonts w:ascii="Times New Roman" w:hAnsi="Times New Roman" w:cs="Times New Roman"/>
+          <w:sz w:val="22"/>
+          <w:szCs w:val="22"/>
+        </w:rPr>
+      </w:pPr>
+      <w:r>
+        <w:rPr>
+          <w:rFonts w:ascii="Times New Roman" w:hAnsi="Times New Roman" w:cs="Times New Roman"/>
+          <w:sz w:val="22"/>
+          <w:szCs w:val="22"/>
+        </w:rPr>
+        <w:t>___________________________________________________________________________</w:t>
+      </w:r>
+    </w:p>
+    <w:p>
+      <w:pPr>
+        <w:rPr>
+          <w:rFonts w:ascii="Times New Roman" w:hAnsi="Times New Roman" w:cs="Times New Roman"/>
+          <w:b/>
+          <w:sz w:val="22"/>
+          <w:szCs w:val="22"/>
+        </w:rPr>
+      </w:pPr>
+    </w:p>
+    <w:p>
+      <w:pPr>
+        <w:rPr>
+          <w:rFonts w:ascii="Times New Roman" w:hAnsi="Times New Roman" w:cs="Times New Roman"/>
+          <w:b/>
+          <w:sz w:val="22"/>
+          <w:szCs w:val="22"/>
+        </w:rPr>
+      </w:pPr>
+    </w:p>
+    <w:p>
+      <w:pPr>
+        <w:rPr>
+          <w:rFonts w:ascii="Times New Roman" w:hAnsi="Times New Roman" w:cs="Times New Roman"/>
+          <w:b/>
+          <w:sz w:val="22"/>
+          <w:szCs w:val="22"/>
+        </w:rPr>
+      </w:pPr>
+    </w:p>
+    <w:p>
+      <w:pPr>
+        <w:rPr>
+          <w:rFonts w:ascii="Times New Roman" w:hAnsi="Times New Roman" w:cs="Times New Roman"/>
+          <w:b/>
+          <w:sz w:val="22"/>
+          <w:szCs w:val="22"/>
+        </w:rPr>
+      </w:pPr>
+    </w:p>
+    <w:p>
+      <w:pPr>
+        <w:rPr>
+          <w:rFonts w:ascii="Times New Roman" w:hAnsi="Times New Roman" w:cs="Times New Roman"/>
+          <w:b/>
+          <w:sz w:val="22"/>
+          <w:szCs w:val="22"/>
+        </w:rPr>
+      </w:pPr>
+    </w:p>
+    <w:p>
+      <w:pPr>
+        <w:rPr>
+          <w:sz w:val="22"/>
+        </w:rPr>
+      </w:pPr>
+      <w:r>
+        <w:rPr>
+          <w:b/>
+          <w:sz w:val="22"/>
+        </w:rPr>
+        <w:t>Question 2</w:t>
+      </w:r>
+      <w:r>
+        <w:rPr>
+          <w:sz w:val="22"/>
+        </w:rPr>
+        <w:t xml:space="preserve">: Is it easy to find a threshold that results in thin edges? Explain why or why not! </w:t>
+      </w:r>
+    </w:p>
+    <w:p>
+      <w:pPr>
+        <w:rPr>
+          <w:rFonts w:ascii="Times New Roman" w:hAnsi="Times New Roman" w:cs="Times New Roman"/>
+          <w:sz w:val="22"/>
+          <w:szCs w:val="22"/>
+        </w:rPr>
+      </w:pPr>
+    </w:p>
+    <w:p>
+      <w:pPr>
+        <w:rPr>
+          <w:rFonts w:ascii="Times New Roman" w:hAnsi="Times New Roman" w:cs="Times New Roman"/>
+          <w:sz w:val="22"/>
+          <w:szCs w:val="22"/>
+        </w:rPr>
+      </w:pPr>
+      <w:r>
+        <w:rPr>
+          <w:rFonts w:ascii="Times New Roman" w:hAnsi="Times New Roman" w:cs="Times New Roman"/>
+          <w:sz w:val="22"/>
+          <w:szCs w:val="22"/>
+        </w:rPr>
+        <w:t>Answers:</w:t>
+      </w:r>
+    </w:p>
+    <w:p>
+      <w:pPr>
+        <w:rPr>
+          <w:rFonts w:ascii="Times New Roman" w:hAnsi="Times New Roman" w:cs="Times New Roman"/>
+          <w:sz w:val="22"/>
+          <w:szCs w:val="22"/>
+        </w:rPr>
+      </w:pPr>
+    </w:p>
+    <w:p>
+      <w:pPr>
+        <w:rPr>
+          <w:rFonts w:ascii="Times New Roman" w:hAnsi="Times New Roman" w:cs="Times New Roman"/>
+          <w:sz w:val="22"/>
+          <w:szCs w:val="22"/>
+        </w:rPr>
+      </w:pPr>
+      <w:r>
+        <w:rPr>
+          <w:rFonts w:ascii="Times New Roman" w:hAnsi="Times New Roman" w:cs="Times New Roman"/>
+          <w:sz w:val="22"/>
+          <w:szCs w:val="22"/>
+        </w:rPr>
+        <w:t xml:space="preserve">Not particularly. The lower the threshold, the wider the edges are. The more we increase the threshold, the more we leave only the peaks of the curves that describe the edge points, resulting in thinner edges. Noise and a lot of small fine features are present in the images, which have lower magnitudes than the bigger, better defined structures, so an increased threshold also starts to filter these out, so technically we’re getting more of the main features we’re probably interested in. Unfortunately, the magnitudes are quite varying on the main edges, so eventually we </w:t>
+      </w:r>
+      <w:r>
+        <w:rPr>
+          <w:rFonts w:ascii="Times New Roman" w:hAnsi="Times New Roman" w:cs="Times New Roman"/>
+          <w:sz w:val="22"/>
+          <w:szCs w:val="22"/>
+        </w:rPr>
+        <w:t>start losing the weaker parts of the edges, resulting in discontinuities.</w:t>
+      </w:r>
+      <w:r>
+        <w:rPr>
+          <w:rFonts w:ascii="Times New Roman" w:hAnsi="Times New Roman" w:cs="Times New Roman"/>
+          <w:sz w:val="22"/>
+          <w:szCs w:val="22"/>
+        </w:rPr>
+        <w:t xml:space="preserve"> Due to this we really have to look at each image separately to find the right threshold where we still have the main edges unbroken, while trying to minimize the noise. </w:t>
+      </w:r>
+    </w:p>
+    <w:p>
+      <w:pPr>
+        <w:rPr>
+          <w:rFonts w:ascii="Times New Roman" w:hAnsi="Times New Roman" w:cs="Times New Roman"/>
+          <w:sz w:val="22"/>
+          <w:szCs w:val="22"/>
+        </w:rPr>
+      </w:pPr>
+    </w:p>
+    <w:p>
+      <w:pPr>
+        <w:rPr>
+          <w:rFonts w:ascii="Times New Roman" w:hAnsi="Times New Roman" w:cs="Times New Roman"/>
+          <w:sz w:val="22"/>
+          <w:szCs w:val="22"/>
+        </w:rPr>
+      </w:pPr>
+      <w:r>
+        <w:rPr>
+          <w:rFonts w:ascii="Times New Roman" w:hAnsi="Times New Roman" w:cs="Times New Roman"/>
+          <w:sz w:val="22"/>
+          <w:szCs w:val="22"/>
+        </w:rPr>
+        <w:drawing>
+          <wp:inline distT="0" distB="0" distL="0" distR="0" wp14:anchorId="21A78B22" wp14:editId="6540D9FE">
+            <wp:extent cx="2523744" cy="5103792"/>
+            <wp:effectExtent l="0" t="0" r="0" b="1905"/>
+            <wp:docPr id="1" name="Picture 1"/>
+            <wp:cNvGraphicFramePr>
+              <a:graphicFrameLocks xmlns:a="http://schemas.openxmlformats.org/drawingml/2006/main" noChangeAspect="1"/>
+            </wp:cNvGraphicFramePr>
+            <a:graphic xmlns:a="http://schemas.openxmlformats.org/drawingml/2006/main">
+              <a:graphicData uri="http://schemas.openxmlformats.org/drawingml/2006/picture">
+                <pic:pic xmlns:pic="http://schemas.openxmlformats.org/drawingml/2006/picture">
+                  <pic:nvPicPr>
+                    <pic:cNvPr id="1" name=""/>
+                    <pic:cNvPicPr/>
+                  </pic:nvPicPr>
+                  <pic:blipFill>
+                    <a:blip r:embed="rId4"/>
+                    <a:stretch>
+                      <a:fillRect/>
+                    </a:stretch>
+                  </pic:blipFill>
+                  <pic:spPr>
+                    <a:xfrm>
+                      <a:off x="0" y="0"/>
+                      <a:ext cx="2525441" cy="5107224"/>
+                    </a:xfrm>
+                    <a:prstGeom prst="rect">
+                      <a:avLst/>
+                    </a:prstGeom>
+                  </pic:spPr>
+                </pic:pic>
+              </a:graphicData>
+            </a:graphic>
+          </wp:inline>
+        </w:drawing>
+      </w:r>
+      <w:r>
+        <w:rPr>
+          <w:rFonts w:ascii="Times New Roman" w:hAnsi="Times New Roman" w:cs="Times New Roman"/>
+          <w:sz w:val="22"/>
+          <w:szCs w:val="22"/>
+        </w:rPr>
+        <w:drawing>
+          <wp:inline distT="0" distB="0" distL="0" distR="0" wp14:anchorId="5FB87F95" wp14:editId="6AE8C6EB">
+            <wp:extent cx="2585441" cy="5119539"/>
+            <wp:effectExtent l="0" t="0" r="5715" b="5080"/>
+            <wp:docPr id="2" name="Picture 2"/>
+            <wp:cNvGraphicFramePr>
+              <a:graphicFrameLocks xmlns:a="http://schemas.openxmlformats.org/drawingml/2006/main" noChangeAspect="1"/>
+            </wp:cNvGraphicFramePr>
+            <a:graphic xmlns:a="http://schemas.openxmlformats.org/drawingml/2006/main">
+              <a:graphicData uri="http://schemas.openxmlformats.org/drawingml/2006/picture">
+                <pic:pic xmlns:pic="http://schemas.openxmlformats.org/drawingml/2006/picture">
+                  <pic:nvPicPr>
+                    <pic:cNvPr id="1" name=""/>
+                    <pic:cNvPicPr/>
+                  </pic:nvPicPr>
+                  <pic:blipFill>
+                    <a:blip r:embed="rId5"/>
+                    <a:stretch>
+                      <a:fillRect/>
+                    </a:stretch>
+                  </pic:blipFill>
+                  <pic:spPr>
+                    <a:xfrm>
+                      <a:off x="0" y="0"/>
+                      <a:ext cx="2633840" cy="5215375"/>
+                    </a:xfrm>
+                    <a:prstGeom prst="rect">
+                      <a:avLst/>
+                    </a:prstGeom>
+                  </pic:spPr>
+                </pic:pic>
+              </a:graphicData>
+            </a:graphic>
+          </wp:inline>
+        </w:drawing>
+      </w:r>
+    </w:p>
+    <w:p>
+      <w:pPr>
+        <w:rPr>
+          <w:rFonts w:ascii="Times New Roman" w:hAnsi="Times New Roman" w:cs="Times New Roman"/>
+          <w:sz w:val="22"/>
+          <w:szCs w:val="22"/>
+        </w:rPr>
+      </w:pPr>
+    </w:p>
+    <w:p>
+      <w:pPr>
+        <w:rPr>
+          <w:rFonts w:ascii="Times New Roman" w:hAnsi="Times New Roman" w:cs="Times New Roman"/>
+          <w:sz w:val="22"/>
+          <w:szCs w:val="22"/>
+        </w:rPr>
+      </w:pPr>
+    </w:p>
+    <w:p>
+      <w:pPr>
+        <w:rPr>
+          <w:rFonts w:ascii="Times New Roman" w:hAnsi="Times New Roman" w:cs="Times New Roman"/>
+          <w:sz w:val="22"/>
+          <w:szCs w:val="22"/>
+        </w:rPr>
+      </w:pPr>
+      <w:r>
+        <w:rPr>
+          <w:rFonts w:ascii="Times New Roman" w:hAnsi="Times New Roman" w:cs="Times New Roman"/>
+          <w:sz w:val="22"/>
+          <w:szCs w:val="22"/>
+        </w:rPr>
+        <w:t>___________________________________________________________________________</w:t>
+      </w:r>
+    </w:p>
+    <w:p>
+      <w:pPr>
+        <w:rPr>
+          <w:rFonts w:ascii="Times New Roman" w:hAnsi="Times New Roman" w:cs="Times New Roman"/>
+          <w:b/>
+          <w:sz w:val="22"/>
+          <w:szCs w:val="22"/>
+        </w:rPr>
+      </w:pPr>
+    </w:p>
+    <w:p>
+      <w:pPr>
+        <w:rPr>
+          <w:sz w:val="22"/>
+        </w:rPr>
+      </w:pPr>
+      <w:r>
+        <w:rPr>
+          <w:b/>
+          <w:sz w:val="22"/>
+        </w:rPr>
+        <w:t>Question 3</w:t>
+      </w:r>
+      <w:r>
+        <w:rPr>
+          <w:sz w:val="22"/>
+        </w:rPr>
+        <w:t xml:space="preserve">: Does smoothing the image help to find edges? </w:t>
+      </w:r>
+    </w:p>
+    <w:p>
+      <w:pPr>
+        <w:rPr>
+          <w:rFonts w:ascii="Times New Roman" w:hAnsi="Times New Roman" w:cs="Times New Roman"/>
+          <w:sz w:val="22"/>
+          <w:szCs w:val="22"/>
+        </w:rPr>
+      </w:pPr>
+    </w:p>
+    <w:p>
+      <w:pPr>
+        <w:rPr>
+          <w:rFonts w:ascii="Times New Roman" w:hAnsi="Times New Roman" w:cs="Times New Roman"/>
+          <w:sz w:val="22"/>
+          <w:szCs w:val="22"/>
+        </w:rPr>
+      </w:pPr>
+      <w:r>
+        <w:rPr>
+          <w:rFonts w:ascii="Times New Roman" w:hAnsi="Times New Roman" w:cs="Times New Roman"/>
+          <w:sz w:val="22"/>
+          <w:szCs w:val="22"/>
+        </w:rPr>
+        <w:t>Answers:</w:t>
+      </w:r>
+    </w:p>
+    <w:p>
+      <w:pPr>
+        <w:rPr>
+          <w:rFonts w:ascii="Times New Roman" w:hAnsi="Times New Roman" w:cs="Times New Roman"/>
+          <w:sz w:val="22"/>
+          <w:szCs w:val="22"/>
+        </w:rPr>
+      </w:pPr>
+    </w:p>
+    <w:p>
+      <w:pPr>
+        <w:rPr>
+          <w:rFonts w:ascii="Times New Roman" w:hAnsi="Times New Roman" w:cs="Times New Roman"/>
+          <w:sz w:val="22"/>
+          <w:szCs w:val="22"/>
+        </w:rPr>
+      </w:pPr>
+      <w:r>
+        <w:rPr>
+          <w:rFonts w:ascii="Times New Roman" w:hAnsi="Times New Roman" w:cs="Times New Roman"/>
+          <w:sz w:val="22"/>
+          <w:szCs w:val="22"/>
+        </w:rPr>
+        <w:t xml:space="preserve">Yes, it filters out noise and all the smaller, finer details in the image, while leaving the bigger features more or less intact. While it helps getting rid of the smaller features and a lot of false </w:t>
+      </w:r>
+      <w:r>
+        <w:rPr>
+          <w:rFonts w:ascii="Times New Roman" w:hAnsi="Times New Roman" w:cs="Times New Roman"/>
+          <w:sz w:val="22"/>
+          <w:szCs w:val="22"/>
+        </w:rPr>
+        <w:lastRenderedPageBreak/>
+        <w:t>edges, and allows to use a lower threshold, it must be noted that the resulting edges for the bigger features are thicker, as the pixels are blurred out and the transitions are less sharp</w:t>
+      </w:r>
+      <w:r>
+        <w:rPr>
+          <w:rFonts w:ascii="Times New Roman" w:hAnsi="Times New Roman" w:cs="Times New Roman"/>
+          <w:sz w:val="22"/>
+          <w:szCs w:val="22"/>
+        </w:rPr>
+        <w:t>, and therefore might be less precise</w:t>
+      </w:r>
+      <w:r>
+        <w:rPr>
+          <w:rFonts w:ascii="Times New Roman" w:hAnsi="Times New Roman" w:cs="Times New Roman"/>
+          <w:sz w:val="22"/>
+          <w:szCs w:val="22"/>
+        </w:rPr>
+        <w:t xml:space="preserve"> and distorted</w:t>
       </w:r>
       <w:bookmarkStart w:id="0" w:name="_GoBack"/>
       <w:bookmarkEnd w:id="0"/>
@@ -613,22 +954,6 @@
           <w:sz w:val="22"/>
           <w:szCs w:val="22"/>
         </w:rPr>
-        <w:t>o-padded edges</w:t>
-      </w:r>
-      <w:r>
-        <w:rPr>
-          <w:rFonts w:ascii="Times New Roman" w:hAnsi="Times New Roman" w:cs="Times New Roman"/>
-          <w:sz w:val="22"/>
-          <w:szCs w:val="22"/>
-        </w:rPr>
-        <w:t>”</w:t>
-      </w:r>
-      <w:r>
-        <w:rPr>
-          <w:rFonts w:ascii="Times New Roman" w:hAnsi="Times New Roman" w:cs="Times New Roman"/>
-          <w:sz w:val="22"/>
-          <w:szCs w:val="22"/>
-        </w:rPr>
         <w:t>.</w:t>
       </w:r>
       <w:r>
@@ -637,7 +962,140 @@
           <w:sz w:val="22"/>
           <w:szCs w:val="22"/>
         </w:rPr>
-        <w:t xml:space="preserve"> As I used a Sobel operator with a 3x3 kernel, it means we can’t place it on the edge pixels without zero padding on the outer side, therefore we lose one pixel on each side of the image as we only use the pixels on which the kernel can be placed on fully without using any extra zero-padding.</w:t>
+        <w:t xml:space="preserve"> As we’re blurring, we also flatten out the magnitudes and get discontinuities on lower thresholds than for the non-filtered versions, but since the smaller features are blurred out, we can just use a lower threshold all together.</w:t>
+      </w:r>
+      <w:r>
+        <w:rPr>
+          <w:rFonts w:ascii="Times New Roman" w:hAnsi="Times New Roman" w:cs="Times New Roman"/>
+          <w:sz w:val="22"/>
+          <w:szCs w:val="22"/>
+        </w:rPr>
+        <w:t xml:space="preserve"> </w:t>
+      </w:r>
+      <w:r>
+        <w:rPr>
+          <w:rFonts w:ascii="Times New Roman" w:hAnsi="Times New Roman" w:cs="Times New Roman"/>
+          <w:sz w:val="22"/>
+          <w:szCs w:val="22"/>
+        </w:rPr>
+        <w:t>It is</w:t>
+      </w:r>
+      <w:r>
+        <w:rPr>
+          <w:rFonts w:ascii="Times New Roman" w:hAnsi="Times New Roman" w:cs="Times New Roman"/>
+          <w:sz w:val="22"/>
+          <w:szCs w:val="22"/>
+        </w:rPr>
+        <w:t xml:space="preserve"> definitely</w:t>
+      </w:r>
+      <w:r>
+        <w:rPr>
+          <w:rFonts w:ascii="Times New Roman" w:hAnsi="Times New Roman" w:cs="Times New Roman"/>
+          <w:sz w:val="22"/>
+          <w:szCs w:val="22"/>
+        </w:rPr>
+        <w:t xml:space="preserve"> a good choice to pre-smooth the image if we’re interested in only the main structures in the image.</w:t>
+      </w:r>
+    </w:p>
+    <w:p>
+      <w:pPr>
+        <w:rPr>
+          <w:rFonts w:ascii="Times New Roman" w:hAnsi="Times New Roman" w:cs="Times New Roman"/>
+          <w:sz w:val="22"/>
+          <w:szCs w:val="22"/>
+        </w:rPr>
+      </w:pPr>
+      <w:r>
+        <w:rPr>
+          <w:rFonts w:ascii="Times New Roman" w:hAnsi="Times New Roman" w:cs="Times New Roman"/>
+          <w:sz w:val="22"/>
+          <w:szCs w:val="22"/>
+        </w:rPr>
+        <w:drawing>
+          <wp:inline distT="0" distB="0" distL="0" distR="0" wp14:anchorId="05046A04" wp14:editId="6A47F16A">
+            <wp:extent cx="2581275" cy="5907312"/>
+            <wp:effectExtent l="0" t="0" r="0" b="0"/>
+            <wp:docPr id="3" name="Picture 3"/>
+            <wp:cNvGraphicFramePr>
+              <a:graphicFrameLocks xmlns:a="http://schemas.openxmlformats.org/drawingml/2006/main" noChangeAspect="1"/>
+            </wp:cNvGraphicFramePr>
+            <a:graphic xmlns:a="http://schemas.openxmlformats.org/drawingml/2006/main">
+              <a:graphicData uri="http://schemas.openxmlformats.org/drawingml/2006/picture">
+                <pic:pic xmlns:pic="http://schemas.openxmlformats.org/drawingml/2006/picture">
+                  <pic:nvPicPr>
+                    <pic:cNvPr id="1" name=""/>
+                    <pic:cNvPicPr/>
+                  </pic:nvPicPr>
+                  <pic:blipFill>
+                    <a:blip r:embed="rId6"/>
+                    <a:stretch>
+                      <a:fillRect/>
+                    </a:stretch>
+                  </pic:blipFill>
+                  <pic:spPr>
+                    <a:xfrm>
+                      <a:off x="0" y="0"/>
+                      <a:ext cx="2657124" cy="6080894"/>
+                    </a:xfrm>
+                    <a:prstGeom prst="rect">
+                      <a:avLst/>
+                    </a:prstGeom>
+                  </pic:spPr>
+                </pic:pic>
+              </a:graphicData>
+            </a:graphic>
+          </wp:inline>
+        </w:drawing>
+      </w:r>
+      <w:r>
+        <w:rPr>
+          <w:rFonts w:ascii="Times New Roman" w:hAnsi="Times New Roman" w:cs="Times New Roman"/>
+          <w:sz w:val="22"/>
+          <w:szCs w:val="22"/>
+        </w:rPr>
+        <w:softHyphen/>
+      </w:r>
+      <w:r>
+        <w:rPr>
+          <w:rFonts w:ascii="Times New Roman" w:hAnsi="Times New Roman" w:cs="Times New Roman"/>
+          <w:sz w:val="22"/>
+          <w:szCs w:val="22"/>
+        </w:rPr>
+        <w:drawing>
+          <wp:inline distT="0" distB="0" distL="0" distR="0" wp14:anchorId="1FF6DC59" wp14:editId="363F3BD8">
+            <wp:extent cx="2562225" cy="5886876"/>
+            <wp:effectExtent l="0" t="0" r="0" b="0"/>
+            <wp:docPr id="4" name="Picture 4"/>
+            <wp:cNvGraphicFramePr>
+              <a:graphicFrameLocks xmlns:a="http://schemas.openxmlformats.org/drawingml/2006/main" noChangeAspect="1"/>
+            </wp:cNvGraphicFramePr>
+            <a:graphic xmlns:a="http://schemas.openxmlformats.org/drawingml/2006/main">
+              <a:graphicData uri="http://schemas.openxmlformats.org/drawingml/2006/picture">
+                <pic:pic xmlns:pic="http://schemas.openxmlformats.org/drawingml/2006/picture">
+                  <pic:nvPicPr>
+                    <pic:cNvPr id="1" name=""/>
+                    <pic:cNvPicPr/>
+                  </pic:nvPicPr>
+                  <pic:blipFill>
+                    <a:blip r:embed="rId7"/>
+                    <a:stretch>
+                      <a:fillRect/>
+                    </a:stretch>
+                  </pic:blipFill>
+                  <pic:spPr>
+                    <a:xfrm>
+                      <a:off x="0" y="0"/>
+                      <a:ext cx="2615201" cy="6008593"/>
+                    </a:xfrm>
+                    <a:prstGeom prst="rect">
+                      <a:avLst/>
+                    </a:prstGeom>
+                  </pic:spPr>
+                </pic:pic>
+              </a:graphicData>
+            </a:graphic>
+          </wp:inline>
+        </w:drawing>
       </w:r>
     </w:p>
     <w:p>
@@ -670,12 +1128,74 @@
     <w:p>
       <w:pPr>
         <w:rPr>
-          <w:rFonts w:ascii="Times New Roman" w:hAnsi="Times New Roman" w:cs="Times New Roman"/>
+          <w:sz w:val="22"/>
+        </w:rPr>
+      </w:pPr>
+      <w:r>
+        <w:rPr>
           <w:b/>
           <w:sz w:val="22"/>
-          <w:szCs w:val="22"/>
-        </w:rPr>
-      </w:pPr>
+        </w:rPr>
+        <w:t>Question 4</w:t>
+      </w:r>
+      <w:r>
+        <w:rPr>
+          <w:sz w:val="22"/>
+        </w:rPr>
+        <w:t xml:space="preserve">: What can you observe? Provide explanation based on the generated images. </w:t>
+      </w:r>
+    </w:p>
+    <w:p>
+      <w:pPr>
+        <w:rPr>
+          <w:rFonts w:ascii="Times New Roman" w:hAnsi="Times New Roman" w:cs="Times New Roman"/>
+          <w:sz w:val="22"/>
+          <w:szCs w:val="22"/>
+        </w:rPr>
+      </w:pPr>
+    </w:p>
+    <w:p>
+      <w:pPr>
+        <w:rPr>
+          <w:rFonts w:ascii="Times New Roman" w:hAnsi="Times New Roman" w:cs="Times New Roman"/>
+          <w:sz w:val="22"/>
+          <w:szCs w:val="22"/>
+        </w:rPr>
+      </w:pPr>
+      <w:r>
+        <w:rPr>
+          <w:rFonts w:ascii="Times New Roman" w:hAnsi="Times New Roman" w:cs="Times New Roman"/>
+          <w:sz w:val="22"/>
+          <w:szCs w:val="22"/>
+        </w:rPr>
+        <w:t>Answers:</w:t>
+      </w:r>
+    </w:p>
+    <w:p>
+      <w:pPr>
+        <w:rPr>
+          <w:rFonts w:ascii="Times New Roman" w:hAnsi="Times New Roman" w:cs="Times New Roman"/>
+          <w:sz w:val="22"/>
+          <w:szCs w:val="22"/>
+        </w:rPr>
+      </w:pPr>
+    </w:p>
+    <w:p>
+      <w:pPr>
+        <w:rPr>
+          <w:rFonts w:ascii="Times New Roman" w:hAnsi="Times New Roman" w:cs="Times New Roman"/>
+          <w:sz w:val="22"/>
+          <w:szCs w:val="22"/>
+        </w:rPr>
+      </w:pPr>
+      <w:r>
+        <w:rPr>
+          <w:rFonts w:ascii="Times New Roman" w:hAnsi="Times New Roman" w:cs="Times New Roman"/>
+          <w:sz w:val="22"/>
+          <w:szCs w:val="22"/>
+        </w:rPr>
+        <w:t>___________________________________________________________________________</w:t>
+      </w:r>
     </w:p>
     <w:p>
       <w:pPr>
@@ -690,12 +1210,88 @@
     <w:p>
       <w:pPr>
         <w:rPr>
-          <w:rFonts w:ascii="Times New Roman" w:hAnsi="Times New Roman" w:cs="Times New Roman"/>
+          <w:sz w:val="22"/>
+        </w:rPr>
+      </w:pPr>
+      <w:r>
+        <w:rPr>
           <w:b/>
           <w:sz w:val="22"/>
-          <w:szCs w:val="22"/>
-        </w:rPr>
-      </w:pPr>
+        </w:rPr>
+        <w:t>Question 5</w:t>
+      </w:r>
+      <w:r>
+        <w:rPr>
+          <w:sz w:val="22"/>
+        </w:rPr>
+        <w:t xml:space="preserve">: Assemble the results of the experiment above into an illustrative collage with the </w:t>
+      </w:r>
+      <w:r>
+        <w:rPr>
+          <w:i/>
+          <w:sz w:val="22"/>
+        </w:rPr>
+        <w:t>subplot</w:t>
+      </w:r>
+      <w:r>
+        <w:rPr>
+          <w:sz w:val="22"/>
+        </w:rPr>
+        <w:t xml:space="preserve"> command. Which are your observations and conclusions? </w:t>
+      </w:r>
+    </w:p>
+    <w:p>
+      <w:pPr>
+        <w:rPr>
+          <w:rFonts w:ascii="Times New Roman" w:hAnsi="Times New Roman" w:cs="Times New Roman"/>
+          <w:sz w:val="22"/>
+          <w:szCs w:val="22"/>
+        </w:rPr>
+      </w:pPr>
+    </w:p>
+    <w:p>
+      <w:pPr>
+        <w:rPr>
+          <w:rFonts w:ascii="Times New Roman" w:hAnsi="Times New Roman" w:cs="Times New Roman"/>
+          <w:sz w:val="22"/>
+          <w:szCs w:val="22"/>
+        </w:rPr>
+      </w:pPr>
+      <w:r>
+        <w:rPr>
+          <w:rFonts w:ascii="Times New Roman" w:hAnsi="Times New Roman" w:cs="Times New Roman"/>
+          <w:sz w:val="22"/>
+          <w:szCs w:val="22"/>
+        </w:rPr>
+        <w:lastRenderedPageBreak/>
+        <w:t>Answers:</w:t>
+      </w:r>
+    </w:p>
+    <w:p>
+      <w:pPr>
+        <w:rPr>
+          <w:rFonts w:ascii="Times New Roman" w:hAnsi="Times New Roman" w:cs="Times New Roman"/>
+          <w:sz w:val="22"/>
+          <w:szCs w:val="22"/>
+        </w:rPr>
+      </w:pPr>
+    </w:p>
+    <w:p>
+      <w:pPr>
+        <w:rPr>
+          <w:rFonts w:ascii="Times New Roman" w:hAnsi="Times New Roman" w:cs="Times New Roman"/>
+          <w:sz w:val="22"/>
+          <w:szCs w:val="22"/>
+        </w:rPr>
+      </w:pPr>
+      <w:r>
+        <w:rPr>
+          <w:rFonts w:ascii="Times New Roman" w:hAnsi="Times New Roman" w:cs="Times New Roman"/>
+          <w:sz w:val="22"/>
+          <w:szCs w:val="22"/>
+        </w:rPr>
+        <w:t>___________________________________________________________________________</w:t>
+      </w:r>
     </w:p>
     <w:p>
       <w:pPr>
@@ -718,373 +1314,21 @@
           <w:b/>
           <w:sz w:val="22"/>
         </w:rPr>
-        <w:t>Question 2</w:t>
-      </w:r>
-      <w:r>
-        <w:rPr>
-          <w:sz w:val="22"/>
-        </w:rPr>
-        <w:t xml:space="preserve">: Is it easy to find a threshold that results in thin edges? Explain why or why not! </w:t>
-      </w:r>
-    </w:p>
-    <w:p>
-      <w:pPr>
-        <w:rPr>
-          <w:rFonts w:ascii="Times New Roman" w:hAnsi="Times New Roman" w:cs="Times New Roman"/>
-          <w:sz w:val="22"/>
-          <w:szCs w:val="22"/>
-        </w:rPr>
-      </w:pPr>
-    </w:p>
-    <w:p>
-      <w:pPr>
-        <w:rPr>
-          <w:rFonts w:ascii="Times New Roman" w:hAnsi="Times New Roman" w:cs="Times New Roman"/>
-          <w:sz w:val="22"/>
-          <w:szCs w:val="22"/>
-        </w:rPr>
-      </w:pPr>
-      <w:r>
-        <w:rPr>
-          <w:rFonts w:ascii="Times New Roman" w:hAnsi="Times New Roman" w:cs="Times New Roman"/>
-          <w:sz w:val="22"/>
-          <w:szCs w:val="22"/>
-        </w:rPr>
-        <w:t>Answers:</w:t>
-      </w:r>
-    </w:p>
-    <w:p>
-      <w:pPr>
-        <w:rPr>
-          <w:rFonts w:ascii="Times New Roman" w:hAnsi="Times New Roman" w:cs="Times New Roman"/>
-          <w:sz w:val="22"/>
-          <w:szCs w:val="22"/>
-        </w:rPr>
-      </w:pPr>
-    </w:p>
-    <w:p>
-      <w:pPr>
-        <w:rPr>
-          <w:rFonts w:ascii="Times New Roman" w:hAnsi="Times New Roman" w:cs="Times New Roman"/>
-          <w:sz w:val="22"/>
-          <w:szCs w:val="22"/>
-        </w:rPr>
-      </w:pPr>
-    </w:p>
-    <w:p>
-      <w:pPr>
-        <w:rPr>
-          <w:rFonts w:ascii="Times New Roman" w:hAnsi="Times New Roman" w:cs="Times New Roman"/>
-          <w:sz w:val="22"/>
-          <w:szCs w:val="22"/>
-        </w:rPr>
-      </w:pPr>
-      <w:r>
-        <w:rPr>
-          <w:rFonts w:ascii="Times New Roman" w:hAnsi="Times New Roman" w:cs="Times New Roman"/>
-          <w:sz w:val="22"/>
-          <w:szCs w:val="22"/>
-        </w:rPr>
-        <w:t>___________________________________________________________________________</w:t>
-      </w:r>
-    </w:p>
-    <w:p>
-      <w:pPr>
-        <w:rPr>
-          <w:rFonts w:ascii="Times New Roman" w:hAnsi="Times New Roman" w:cs="Times New Roman"/>
-          <w:b/>
-          <w:sz w:val="22"/>
-          <w:szCs w:val="22"/>
-        </w:rPr>
-      </w:pPr>
-    </w:p>
-    <w:p>
-      <w:pPr>
-        <w:rPr>
-          <w:sz w:val="22"/>
-        </w:rPr>
-      </w:pPr>
-      <w:r>
-        <w:rPr>
-          <w:b/>
-          <w:sz w:val="22"/>
-        </w:rPr>
-        <w:t>Question 3</w:t>
-      </w:r>
-      <w:r>
-        <w:rPr>
-          <w:sz w:val="22"/>
-        </w:rPr>
-        <w:t xml:space="preserve">: Does smoothing the image help to find edges? </w:t>
-      </w:r>
-    </w:p>
-    <w:p>
-      <w:pPr>
-        <w:rPr>
-          <w:rFonts w:ascii="Times New Roman" w:hAnsi="Times New Roman" w:cs="Times New Roman"/>
-          <w:sz w:val="22"/>
-          <w:szCs w:val="22"/>
-        </w:rPr>
-      </w:pPr>
-    </w:p>
-    <w:p>
-      <w:pPr>
-        <w:rPr>
-          <w:rFonts w:ascii="Times New Roman" w:hAnsi="Times New Roman" w:cs="Times New Roman"/>
-          <w:sz w:val="22"/>
-          <w:szCs w:val="22"/>
-        </w:rPr>
-      </w:pPr>
-      <w:r>
-        <w:rPr>
-          <w:rFonts w:ascii="Times New Roman" w:hAnsi="Times New Roman" w:cs="Times New Roman"/>
-          <w:sz w:val="22"/>
-          <w:szCs w:val="22"/>
-        </w:rPr>
-        <w:t>Answers:</w:t>
-      </w:r>
-    </w:p>
-    <w:p>
-      <w:pPr>
-        <w:rPr>
-          <w:rFonts w:ascii="Times New Roman" w:hAnsi="Times New Roman" w:cs="Times New Roman"/>
-          <w:sz w:val="22"/>
-          <w:szCs w:val="22"/>
-        </w:rPr>
-      </w:pPr>
-    </w:p>
-    <w:p>
-      <w:pPr>
-        <w:rPr>
-          <w:rFonts w:ascii="Times New Roman" w:hAnsi="Times New Roman" w:cs="Times New Roman"/>
-          <w:sz w:val="22"/>
-          <w:szCs w:val="22"/>
-        </w:rPr>
-      </w:pPr>
-      <w:r>
-        <w:rPr>
-          <w:rFonts w:ascii="Times New Roman" w:hAnsi="Times New Roman" w:cs="Times New Roman"/>
-          <w:sz w:val="22"/>
-          <w:szCs w:val="22"/>
-        </w:rPr>
-        <w:t>___________________________________________________________________________</w:t>
-      </w:r>
-    </w:p>
-    <w:p>
-      <w:pPr>
-        <w:rPr>
-          <w:rFonts w:ascii="Times New Roman" w:hAnsi="Times New Roman" w:cs="Times New Roman"/>
-          <w:b/>
-          <w:sz w:val="22"/>
-          <w:szCs w:val="22"/>
-        </w:rPr>
-      </w:pPr>
-    </w:p>
-    <w:p>
-      <w:pPr>
-        <w:rPr>
-          <w:sz w:val="22"/>
-        </w:rPr>
-      </w:pPr>
-      <w:r>
-        <w:rPr>
-          <w:b/>
-          <w:sz w:val="22"/>
-        </w:rPr>
-        <w:t>Question 4</w:t>
-      </w:r>
-      <w:r>
-        <w:rPr>
-          <w:sz w:val="22"/>
-        </w:rPr>
-        <w:t xml:space="preserve">: What can you observe? Provide explanation based on the generated images. </w:t>
-      </w:r>
-    </w:p>
-    <w:p>
-      <w:pPr>
-        <w:rPr>
-          <w:rFonts w:ascii="Times New Roman" w:hAnsi="Times New Roman" w:cs="Times New Roman"/>
-          <w:sz w:val="22"/>
-          <w:szCs w:val="22"/>
-        </w:rPr>
-      </w:pPr>
-    </w:p>
-    <w:p>
-      <w:pPr>
-        <w:rPr>
-          <w:rFonts w:ascii="Times New Roman" w:hAnsi="Times New Roman" w:cs="Times New Roman"/>
-          <w:sz w:val="22"/>
-          <w:szCs w:val="22"/>
-        </w:rPr>
-      </w:pPr>
-      <w:r>
-        <w:rPr>
-          <w:rFonts w:ascii="Times New Roman" w:hAnsi="Times New Roman" w:cs="Times New Roman"/>
-          <w:sz w:val="22"/>
-          <w:szCs w:val="22"/>
-        </w:rPr>
-        <w:t>Answers:</w:t>
-      </w:r>
-    </w:p>
-    <w:p>
-      <w:pPr>
-        <w:rPr>
-          <w:rFonts w:ascii="Times New Roman" w:hAnsi="Times New Roman" w:cs="Times New Roman"/>
-          <w:sz w:val="22"/>
-          <w:szCs w:val="22"/>
-        </w:rPr>
-      </w:pPr>
-    </w:p>
-    <w:p>
-      <w:pPr>
-        <w:rPr>
-          <w:rFonts w:ascii="Times New Roman" w:hAnsi="Times New Roman" w:cs="Times New Roman"/>
-          <w:sz w:val="22"/>
-          <w:szCs w:val="22"/>
-        </w:rPr>
-      </w:pPr>
-      <w:r>
-        <w:rPr>
-          <w:rFonts w:ascii="Times New Roman" w:hAnsi="Times New Roman" w:cs="Times New Roman"/>
-          <w:sz w:val="22"/>
-          <w:szCs w:val="22"/>
-        </w:rPr>
-        <w:t>___________________________________________________________________________</w:t>
-      </w:r>
-    </w:p>
-    <w:p>
-      <w:pPr>
-        <w:rPr>
-          <w:rFonts w:ascii="Times New Roman" w:hAnsi="Times New Roman" w:cs="Times New Roman"/>
-          <w:b/>
-          <w:sz w:val="22"/>
-          <w:szCs w:val="22"/>
-        </w:rPr>
-      </w:pPr>
-    </w:p>
-    <w:p>
-      <w:pPr>
-        <w:rPr>
-          <w:sz w:val="22"/>
-        </w:rPr>
-      </w:pPr>
-      <w:r>
-        <w:rPr>
-          <w:b/>
-          <w:sz w:val="22"/>
-        </w:rPr>
-        <w:t>Question 5</w:t>
-      </w:r>
-      <w:r>
-        <w:rPr>
-          <w:sz w:val="22"/>
-        </w:rPr>
-        <w:t xml:space="preserve">: Assemble the results of the experiment above into an illustrative collage with the </w:t>
+        <w:t>Question 6</w:t>
+      </w:r>
+      <w:r>
+        <w:rPr>
+          <w:sz w:val="22"/>
+        </w:rPr>
+        <w:t xml:space="preserve">: How can you use the response from </w:t>
       </w:r>
       <w:r>
         <w:rPr>
           <w:i/>
           <w:sz w:val="22"/>
         </w:rPr>
-        <w:t>subplot</w:t>
-      </w:r>
-      <w:r>
-        <w:rPr>
-          <w:sz w:val="22"/>
-        </w:rPr>
-        <w:t xml:space="preserve"> command. Which are your observations and conclusions? </w:t>
-      </w:r>
-    </w:p>
-    <w:p>
-      <w:pPr>
-        <w:rPr>
-          <w:rFonts w:ascii="Times New Roman" w:hAnsi="Times New Roman" w:cs="Times New Roman"/>
-          <w:sz w:val="22"/>
-          <w:szCs w:val="22"/>
-        </w:rPr>
-      </w:pPr>
-    </w:p>
-    <w:p>
-      <w:pPr>
-        <w:rPr>
-          <w:rFonts w:ascii="Times New Roman" w:hAnsi="Times New Roman" w:cs="Times New Roman"/>
-          <w:sz w:val="22"/>
-          <w:szCs w:val="22"/>
-        </w:rPr>
-      </w:pPr>
-      <w:r>
-        <w:rPr>
-          <w:rFonts w:ascii="Times New Roman" w:hAnsi="Times New Roman" w:cs="Times New Roman"/>
-          <w:sz w:val="22"/>
-          <w:szCs w:val="22"/>
-        </w:rPr>
-        <w:t>Answers:</w:t>
-      </w:r>
-    </w:p>
-    <w:p>
-      <w:pPr>
-        <w:rPr>
-          <w:rFonts w:ascii="Times New Roman" w:hAnsi="Times New Roman" w:cs="Times New Roman"/>
-          <w:sz w:val="22"/>
-          <w:szCs w:val="22"/>
-        </w:rPr>
-      </w:pPr>
-    </w:p>
-    <w:p>
-      <w:pPr>
-        <w:rPr>
-          <w:rFonts w:ascii="Times New Roman" w:hAnsi="Times New Roman" w:cs="Times New Roman"/>
-          <w:sz w:val="22"/>
-          <w:szCs w:val="22"/>
-        </w:rPr>
-      </w:pPr>
-      <w:r>
-        <w:rPr>
-          <w:rFonts w:ascii="Times New Roman" w:hAnsi="Times New Roman" w:cs="Times New Roman"/>
-          <w:sz w:val="22"/>
-          <w:szCs w:val="22"/>
-        </w:rPr>
-        <w:t>___________________________________________________________________________</w:t>
-      </w:r>
-    </w:p>
-    <w:p>
-      <w:pPr>
-        <w:rPr>
-          <w:rFonts w:ascii="Times New Roman" w:hAnsi="Times New Roman" w:cs="Times New Roman"/>
-          <w:b/>
-          <w:sz w:val="22"/>
-          <w:szCs w:val="22"/>
-        </w:rPr>
-      </w:pPr>
-    </w:p>
-    <w:p>
-      <w:pPr>
-        <w:rPr>
-          <w:sz w:val="22"/>
-        </w:rPr>
-      </w:pPr>
-      <w:r>
-        <w:rPr>
-          <w:b/>
-          <w:sz w:val="22"/>
-        </w:rPr>
-        <w:t>Question 6</w:t>
-      </w:r>
-      <w:r>
-        <w:rPr>
-          <w:sz w:val="22"/>
-        </w:rPr>
-        <w:t xml:space="preserve">: How can you use the response from </w:t>
-      </w:r>
-      <w:proofErr w:type="spellStart"/>
-      <w:r>
-        <w:rPr>
-          <w:i/>
-          <w:sz w:val="22"/>
-        </w:rPr>
         <w:t>Lvv</w:t>
       </w:r>
-      <w:proofErr w:type="spellEnd"/>
       <w:r>
         <w:rPr>
           <w:position w:val="-6"/>
@@ -1099,7 +1343,6 @@
         </w:rPr>
         <w:t xml:space="preserve">to detect edges, and how can you improve the result by using </w:t>
       </w:r>
-      <w:proofErr w:type="spellStart"/>
       <w:r>
         <w:rPr>
           <w:i/>
@@ -1107,7 +1350,6 @@
         </w:rPr>
         <w:t>Lvvv</w:t>
       </w:r>
-      <w:proofErr w:type="spellEnd"/>
       <w:r>
         <w:rPr>
           <w:sz w:val="22"/>
@@ -1196,7 +1438,6 @@
         </w:rPr>
         <w:t xml:space="preserve">: Present your best results obtained with </w:t>
       </w:r>
-      <w:proofErr w:type="spellStart"/>
       <w:r>
         <w:rPr>
           <w:i/>
@@ -1204,7 +1445,6 @@
         </w:rPr>
         <w:t>extractedge</w:t>
       </w:r>
-      <w:proofErr w:type="spellEnd"/>
       <w:r>
         <w:rPr>
           <w:sz w:val="22"/>
@@ -1325,7 +1565,6 @@
         </w:rPr>
         <w:t xml:space="preserve">ween the strongest peaks in the </w:t>
       </w:r>
-      <w:proofErr w:type="spellStart"/>
       <w:r>
         <w:rPr>
           <w:sz w:val="22"/>
@@ -1342,14 +1581,7 @@
         <w:rPr>
           <w:sz w:val="22"/>
         </w:rPr>
-        <w:t>mulator</w:t>
-      </w:r>
-      <w:proofErr w:type="spellEnd"/>
-      <w:r>
-        <w:rPr>
-          <w:sz w:val="22"/>
-        </w:rPr>
-        <w:t xml:space="preserve"> and line segments in the output image. Doing so convince yourself that the implementation is correct. Sum</w:t>
+        <w:t>mulator and line segments in the output image. Doing so convince yourself that the implementation is correct. Sum</w:t>
       </w:r>
       <w:r>
         <w:rPr>
@@ -1519,7 +1751,6 @@
           <w:b/>
           <w:sz w:val="22"/>
         </w:rPr>
-        <w:lastRenderedPageBreak/>
         <w:t>Question 10</w:t>
       </w:r>
       <w:r>
@@ -1921,11 +2152,6 @@
     <w:lsdException w:name="Book Title" w:uiPriority="33" w:qFormat="1"/>
     <w:lsdException w:name="Bibliography" w:semiHidden="1" w:uiPriority="37" w:unhideWhenUsed="1"/>
     <w:lsdException w:name="TOC Heading" w:semiHidden="1" w:uiPriority="39" w:unhideWhenUsed="1" w:qFormat="1"/>
-    <w:lsdException w:name="Plain Table 5" w:semiHidden="1" w:unhideWhenUsed="1"/>
-    <w:lsdException w:name="Grid Table Light" w:semiHidden="1" w:unhideWhenUsed="1"/>
-    <w:lsdException w:name="Grid Table 1 Light" w:semiHidden="1" w:unhideWhenUsed="1"/>
-    <w:lsdException w:name="Grid Table 2" w:semiHidden="1" w:unhideWhenUsed="1"/>
-    <w:lsdException w:name="Grid Table 3" w:semiHidden="1" w:unhideWhenUsed="1"/>
     <w:lsdException w:name="Grid Table 4" w:uiPriority="49"/>
     <w:lsdException w:name="Grid Table 5 Dark" w:uiPriority="50"/>
     <w:lsdException w:name="Grid Table 6 Colorful" w:uiPriority="51"/>

</xml_diff>

<commit_message>
Needs last two questions
</commit_message>
<xml_diff>
--- a/bildat_lab2_answers.docx
+++ b/bildat_lab2_answers.docx
@@ -2377,6 +2377,1328 @@
           <w:szCs w:val="22"/>
         </w:rPr>
       </w:pPr>
+    </w:p>
+    <w:p>
+      <w:pPr>
+        <w:rPr>
+          <w:rFonts w:ascii="Times New Roman" w:hAnsi="Times New Roman" w:cs="Times New Roman"/>
+          <w:sz w:val="22"/>
+          <w:szCs w:val="22"/>
+        </w:rPr>
+      </w:pPr>
+      <w:r>
+        <w:rPr>
+          <w:rFonts w:ascii="Times New Roman" w:hAnsi="Times New Roman" w:cs="Times New Roman"/>
+          <w:noProof/>
+          <w:sz w:val="22"/>
+          <w:szCs w:val="22"/>
+        </w:rPr>
+        <mc:AlternateContent>
+          <mc:Choice Requires="wps">
+            <w:drawing>
+              <wp:anchor distT="0" distB="0" distL="114300" distR="114300" simplePos="0" relativeHeight="251664384" behindDoc="0" locked="0" layoutInCell="1" allowOverlap="1" wp14:anchorId="169CB26E" wp14:editId="54775572">
+                <wp:simplePos x="0" y="0"/>
+                <wp:positionH relativeFrom="column">
+                  <wp:posOffset>2438367</wp:posOffset>
+                </wp:positionH>
+                <wp:positionV relativeFrom="paragraph">
+                  <wp:posOffset>27305</wp:posOffset>
+                </wp:positionV>
+                <wp:extent cx="354931" cy="300789"/>
+                <wp:effectExtent l="0" t="0" r="0" b="0"/>
+                <wp:wrapNone/>
+                <wp:docPr id="24" name="Text Box 24"/>
+                <wp:cNvGraphicFramePr/>
+                <a:graphic xmlns:a="http://schemas.openxmlformats.org/drawingml/2006/main">
+                  <a:graphicData uri="http://schemas.microsoft.com/office/word/2010/wordprocessingShape">
+                    <wps:wsp>
+                      <wps:cNvSpPr txBox="1"/>
+                      <wps:spPr>
+                        <a:xfrm>
+                          <a:off x="0" y="0"/>
+                          <a:ext cx="354931" cy="300789"/>
+                        </a:xfrm>
+                        <a:prstGeom prst="rect">
+                          <a:avLst/>
+                        </a:prstGeom>
+                        <a:noFill/>
+                        <a:ln w="6350">
+                          <a:noFill/>
+                        </a:ln>
+                      </wps:spPr>
+                      <wps:txbx>
+                        <w:txbxContent>
+                          <w:p>
+                            <m:oMathPara>
+                              <m:oMath>
+                                <m:r>
+                                  <m:rPr>
+                                    <m:sty m:val="b"/>
+                                  </m:rPr>
+                                  <w:rPr>
+                                    <w:rFonts w:ascii="Cambria Math" w:hAnsi="Cambria Math" w:cs="Times New Roman"/>
+                                    <w:sz w:val="22"/>
+                                    <w:szCs w:val="22"/>
+                                  </w:rPr>
+                                  <m:t>θ</m:t>
+                                </m:r>
+                              </m:oMath>
+                            </m:oMathPara>
+                          </w:p>
+                        </w:txbxContent>
+                      </wps:txbx>
+                      <wps:bodyPr rot="0" spcFirstLastPara="0" vertOverflow="overflow" horzOverflow="overflow" vert="horz" wrap="square" lIns="91440" tIns="45720" rIns="91440" bIns="45720" numCol="1" spcCol="0" rtlCol="0" fromWordArt="0" anchor="t" anchorCtr="0" forceAA="0" compatLnSpc="1">
+                        <a:prstTxWarp prst="textNoShape">
+                          <a:avLst/>
+                        </a:prstTxWarp>
+                        <a:noAutofit/>
+                      </wps:bodyPr>
+                    </wps:wsp>
+                  </a:graphicData>
+                </a:graphic>
+              </wp:anchor>
+            </w:drawing>
+          </mc:Choice>
+          <mc:Fallback>
+            <w:pict>
+              <v:shapetype w14:anchorId="169CB26E" id="_x0000_t202" coordsize="21600,21600" o:spt="202" path="m,l,21600r21600,l21600,xe">
+                <v:stroke joinstyle="miter"/>
+                <v:path gradientshapeok="t" o:connecttype="rect"/>
+              </v:shapetype>
+              <v:shape id="Text Box 24" o:spid="_x0000_s1026" type="#_x0000_t202" style="position:absolute;margin-left:192pt;margin-top:2.15pt;width:27.95pt;height:23.7pt;z-index:251664384;visibility:visible;mso-wrap-style:square;mso-wrap-distance-left:9pt;mso-wrap-distance-top:0;mso-wrap-distance-right:9pt;mso-wrap-distance-bottom:0;mso-position-horizontal:absolute;mso-position-horizontal-relative:text;mso-position-vertical:absolute;mso-position-vertical-relative:text;v-text-anchor:top" o:gfxdata="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" filled="f" stroked="f" strokeweight=".5pt">
+                <v:textbox>
+                  <w:txbxContent>
+                    <w:p>
+                      <m:oMathPara>
+                        <m:oMath>
+                          <m:r>
+                            <m:rPr>
+                              <m:sty m:val="b"/>
+                            </m:rPr>
+                            <w:rPr>
+                              <w:rFonts w:ascii="Cambria Math" w:hAnsi="Cambria Math" w:cs="Times New Roman"/>
+                              <w:sz w:val="22"/>
+                              <w:szCs w:val="22"/>
+                            </w:rPr>
+                            <m:t>θ</m:t>
+                          </m:r>
+                        </m:oMath>
+                      </m:oMathPara>
+                    </w:p>
+                  </w:txbxContent>
+                </v:textbox>
+              </v:shape>
+            </w:pict>
+          </mc:Fallback>
+        </mc:AlternateContent>
+      </w:r>
+      <w:r>
+        <w:rPr>
+          <w:rFonts w:ascii="Times New Roman" w:hAnsi="Times New Roman" w:cs="Times New Roman"/>
+          <w:sz w:val="22"/>
+          <w:szCs w:val="22"/>
+        </w:rPr>
+        <w:t>Answers:</w:t>
+      </w:r>
+    </w:p>
+    <w:p>
+      <w:pPr>
+        <w:rPr>
+          <w:rFonts w:ascii="Times New Roman" w:hAnsi="Times New Roman" w:cs="Times New Roman"/>
+          <w:sz w:val="22"/>
+          <w:szCs w:val="22"/>
+        </w:rPr>
+      </w:pPr>
+      <w:r>
+        <w:rPr>
+          <w:rFonts w:ascii="Times New Roman" w:hAnsi="Times New Roman" w:cs="Times New Roman"/>
+          <w:noProof/>
+          <w:sz w:val="22"/>
+          <w:szCs w:val="22"/>
+        </w:rPr>
+        <mc:AlternateContent>
+          <mc:Choice Requires="wps">
+            <w:drawing>
+              <wp:anchor distT="0" distB="0" distL="114300" distR="114300" simplePos="0" relativeHeight="251663360" behindDoc="0" locked="0" layoutInCell="1" allowOverlap="1" wp14:anchorId="16A37307" wp14:editId="3705EFB0">
+                <wp:simplePos x="0" y="0"/>
+                <wp:positionH relativeFrom="column">
+                  <wp:posOffset>1828800</wp:posOffset>
+                </wp:positionH>
+                <wp:positionV relativeFrom="paragraph">
+                  <wp:posOffset>161757</wp:posOffset>
+                </wp:positionV>
+                <wp:extent cx="0" cy="1557655"/>
+                <wp:effectExtent l="88900" t="25400" r="63500" b="67945"/>
+                <wp:wrapNone/>
+                <wp:docPr id="22" name="Straight Arrow Connector 22"/>
+                <wp:cNvGraphicFramePr/>
+                <a:graphic xmlns:a="http://schemas.openxmlformats.org/drawingml/2006/main">
+                  <a:graphicData uri="http://schemas.microsoft.com/office/word/2010/wordprocessingShape">
+                    <wps:wsp>
+                      <wps:cNvCnPr/>
+                      <wps:spPr>
+                        <a:xfrm>
+                          <a:off x="0" y="0"/>
+                          <a:ext cx="0" cy="1557655"/>
+                        </a:xfrm>
+                        <a:prstGeom prst="straightConnector1">
+                          <a:avLst/>
+                        </a:prstGeom>
+                        <a:ln>
+                          <a:tailEnd type="triangle"/>
+                        </a:ln>
+                      </wps:spPr>
+                      <wps:style>
+                        <a:lnRef idx="2">
+                          <a:schemeClr val="accent1"/>
+                        </a:lnRef>
+                        <a:fillRef idx="0">
+                          <a:schemeClr val="accent1"/>
+                        </a:fillRef>
+                        <a:effectRef idx="1">
+                          <a:schemeClr val="accent1"/>
+                        </a:effectRef>
+                        <a:fontRef idx="minor">
+                          <a:schemeClr val="tx1"/>
+                        </a:fontRef>
+                      </wps:style>
+                      <wps:bodyPr/>
+                    </wps:wsp>
+                  </a:graphicData>
+                </a:graphic>
+              </wp:anchor>
+            </w:drawing>
+          </mc:Choice>
+          <mc:Fallback>
+            <w:pict>
+              <v:shapetype w14:anchorId="42BE464E" id="_x0000_t32" coordsize="21600,21600" o:spt="32" o:oned="t" path="m,l21600,21600e" filled="f">
+                <v:path arrowok="t" fillok="f" o:connecttype="none"/>
+                <o:lock v:ext="edit" shapetype="t"/>
+              </v:shapetype>
+              <v:shape id="Straight Arrow Connector 22" o:spid="_x0000_s1026" type="#_x0000_t32" style="position:absolute;margin-left:2in;margin-top:12.75pt;width:0;height:122.65pt;z-index:251663360;visibility:visible;mso-wrap-style:square;mso-wrap-distance-left:9pt;mso-wrap-distance-top:0;mso-wrap-distance-right:9pt;mso-wrap-distance-bottom:0;mso-position-horizontal:absolute;mso-position-horizontal-relative:text;mso-position-vertical:absolute;mso-position-vertical-relative:text" o:gfxdata="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" strokecolor="#4f81bd [3204]" strokeweight="2pt">
+                <v:stroke endarrow="block"/>
+                <v:shadow on="t" color="black" opacity="24903f" origin=",.5" offset="0,.55556mm"/>
+              </v:shape>
+            </w:pict>
+          </mc:Fallback>
+        </mc:AlternateContent>
+      </w:r>
+      <w:r>
+        <w:rPr>
+          <w:rFonts w:ascii="Times New Roman" w:hAnsi="Times New Roman" w:cs="Times New Roman"/>
+          <w:noProof/>
+          <w:sz w:val="22"/>
+          <w:szCs w:val="22"/>
+        </w:rPr>
+        <mc:AlternateContent>
+          <mc:Choice Requires="wps">
+            <w:drawing>
+              <wp:anchor distT="0" distB="0" distL="114300" distR="114300" simplePos="0" relativeHeight="251662336" behindDoc="0" locked="0" layoutInCell="1" allowOverlap="1" wp14:anchorId="70C801C8" wp14:editId="314A7239">
+                <wp:simplePos x="0" y="0"/>
+                <wp:positionH relativeFrom="column">
+                  <wp:posOffset>1876425</wp:posOffset>
+                </wp:positionH>
+                <wp:positionV relativeFrom="paragraph">
+                  <wp:posOffset>113197</wp:posOffset>
+                </wp:positionV>
+                <wp:extent cx="1405255" cy="0"/>
+                <wp:effectExtent l="0" t="63500" r="4445" b="101600"/>
+                <wp:wrapNone/>
+                <wp:docPr id="21" name="Straight Arrow Connector 21"/>
+                <wp:cNvGraphicFramePr/>
+                <a:graphic xmlns:a="http://schemas.openxmlformats.org/drawingml/2006/main">
+                  <a:graphicData uri="http://schemas.microsoft.com/office/word/2010/wordprocessingShape">
+                    <wps:wsp>
+                      <wps:cNvCnPr/>
+                      <wps:spPr>
+                        <a:xfrm>
+                          <a:off x="0" y="0"/>
+                          <a:ext cx="1405255" cy="0"/>
+                        </a:xfrm>
+                        <a:prstGeom prst="straightConnector1">
+                          <a:avLst/>
+                        </a:prstGeom>
+                        <a:ln>
+                          <a:tailEnd type="triangle"/>
+                        </a:ln>
+                      </wps:spPr>
+                      <wps:style>
+                        <a:lnRef idx="2">
+                          <a:schemeClr val="accent1"/>
+                        </a:lnRef>
+                        <a:fillRef idx="0">
+                          <a:schemeClr val="accent1"/>
+                        </a:fillRef>
+                        <a:effectRef idx="1">
+                          <a:schemeClr val="accent1"/>
+                        </a:effectRef>
+                        <a:fontRef idx="minor">
+                          <a:schemeClr val="tx1"/>
+                        </a:fontRef>
+                      </wps:style>
+                      <wps:bodyPr/>
+                    </wps:wsp>
+                  </a:graphicData>
+                </a:graphic>
+              </wp:anchor>
+            </w:drawing>
+          </mc:Choice>
+          <mc:Fallback>
+            <w:pict>
+              <v:shape w14:anchorId="5068547C" id="Straight Arrow Connector 21" o:spid="_x0000_s1026" type="#_x0000_t32" style="position:absolute;margin-left:147.75pt;margin-top:8.9pt;width:110.65pt;height:0;z-index:251662336;visibility:visible;mso-wrap-style:square;mso-wrap-distance-left:9pt;mso-wrap-distance-top:0;mso-wrap-distance-right:9pt;mso-wrap-distance-bottom:0;mso-position-horizontal:absolute;mso-position-horizontal-relative:text;mso-position-vertical:absolute;mso-position-vertical-relative:text" o:gfxdata="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" strokecolor="#4f81bd [3204]" strokeweight="2pt">
+                <v:stroke endarrow="block"/>
+                <v:shadow on="t" color="black" opacity="24903f" origin=",.5" offset="0,.55556mm"/>
+              </v:shape>
+            </w:pict>
+          </mc:Fallback>
+        </mc:AlternateContent>
+      </w:r>
+    </w:p>
+    <w:p>
+      <w:pPr>
+        <w:rPr>
+          <w:rFonts w:ascii="Times New Roman" w:hAnsi="Times New Roman" w:cs="Times New Roman"/>
+          <w:sz w:val="22"/>
+          <w:szCs w:val="22"/>
+        </w:rPr>
+      </w:pPr>
+      <w:r>
+        <w:rPr>
+          <w:rFonts w:ascii="Times New Roman" w:hAnsi="Times New Roman" w:cs="Times New Roman"/>
+          <w:noProof/>
+          <w:sz w:val="22"/>
+          <w:szCs w:val="22"/>
+        </w:rPr>
+        <mc:AlternateContent>
+          <mc:Choice Requires="wps">
+            <w:drawing>
+              <wp:anchor distT="0" distB="0" distL="114300" distR="114300" simplePos="0" relativeHeight="251672576" behindDoc="0" locked="0" layoutInCell="1" allowOverlap="1" wp14:anchorId="6870C8D8" wp14:editId="2A8EBE24">
+                <wp:simplePos x="0" y="0"/>
+                <wp:positionH relativeFrom="column">
+                  <wp:posOffset>2991384</wp:posOffset>
+                </wp:positionH>
+                <wp:positionV relativeFrom="paragraph">
+                  <wp:posOffset>863299</wp:posOffset>
+                </wp:positionV>
+                <wp:extent cx="336884" cy="294774"/>
+                <wp:effectExtent l="0" t="0" r="0" b="0"/>
+                <wp:wrapNone/>
+                <wp:docPr id="28" name="Text Box 28"/>
+                <wp:cNvGraphicFramePr/>
+                <a:graphic xmlns:a="http://schemas.openxmlformats.org/drawingml/2006/main">
+                  <a:graphicData uri="http://schemas.microsoft.com/office/word/2010/wordprocessingShape">
+                    <wps:wsp>
+                      <wps:cNvSpPr txBox="1"/>
+                      <wps:spPr>
+                        <a:xfrm>
+                          <a:off x="0" y="0"/>
+                          <a:ext cx="336884" cy="294774"/>
+                        </a:xfrm>
+                        <a:prstGeom prst="rect">
+                          <a:avLst/>
+                        </a:prstGeom>
+                        <a:noFill/>
+                        <a:ln w="6350">
+                          <a:noFill/>
+                        </a:ln>
+                      </wps:spPr>
+                      <wps:txbx>
+                        <w:txbxContent>
+                          <w:p>
+                            <w:pPr>
+                              <w:rPr>
+                                <w:i/>
+                                <w:color w:val="FF0000"/>
+                                <w:sz w:val="20"/>
+                                <w:szCs w:val="20"/>
+                              </w:rPr>
+                            </w:pPr>
+                            <m:oMathPara>
+                              <m:oMath>
+                                <m:r>
+                                  <w:rPr>
+                                    <w:rFonts w:ascii="Cambria Math" w:hAnsi="Cambria Math"/>
+                                    <w:color w:val="FF0000"/>
+                                    <w:sz w:val="20"/>
+                                    <w:szCs w:val="20"/>
+                                  </w:rPr>
+                                  <m:t>P</m:t>
+                                </m:r>
+                                <m:r>
+                                  <w:rPr>
+                                    <w:rFonts w:ascii="Cambria Math" w:hAnsi="Cambria Math"/>
+                                    <w:color w:val="FF0000"/>
+                                    <w:sz w:val="20"/>
+                                    <w:szCs w:val="20"/>
+                                  </w:rPr>
+                                  <m:t>3</m:t>
+                                </m:r>
+                              </m:oMath>
+                            </m:oMathPara>
+                          </w:p>
+                        </w:txbxContent>
+                      </wps:txbx>
+                      <wps:bodyPr rot="0" spcFirstLastPara="0" vertOverflow="overflow" horzOverflow="overflow" vert="horz" wrap="square" lIns="91440" tIns="45720" rIns="91440" bIns="45720" numCol="1" spcCol="0" rtlCol="0" fromWordArt="0" anchor="t" anchorCtr="0" forceAA="0" compatLnSpc="1">
+                        <a:prstTxWarp prst="textNoShape">
+                          <a:avLst/>
+                        </a:prstTxWarp>
+                        <a:noAutofit/>
+                      </wps:bodyPr>
+                    </wps:wsp>
+                  </a:graphicData>
+                </a:graphic>
+                <wp14:sizeRelH relativeFrom="margin">
+                  <wp14:pctWidth>0</wp14:pctWidth>
+                </wp14:sizeRelH>
+                <wp14:sizeRelV relativeFrom="margin">
+                  <wp14:pctHeight>0</wp14:pctHeight>
+                </wp14:sizeRelV>
+              </wp:anchor>
+            </w:drawing>
+          </mc:Choice>
+          <mc:Fallback>
+            <w:pict>
+              <v:shape w14:anchorId="6870C8D8" id="Text Box 28" o:spid="_x0000_s1027" type="#_x0000_t202" style="position:absolute;margin-left:235.55pt;margin-top:68pt;width:26.55pt;height:23.2pt;z-index:251672576;visibility:visible;mso-wrap-style:square;mso-width-percent:0;mso-height-percent:0;mso-wrap-distance-left:9pt;mso-wrap-distance-top:0;mso-wrap-distance-right:9pt;mso-wrap-distance-bottom:0;mso-position-horizontal:absolute;mso-position-horizontal-relative:text;mso-position-vertical:absolute;mso-position-vertical-relative:text;mso-width-percent:0;mso-height-percent:0;mso-width-relative:margin;mso-height-relative:margin;v-text-anchor:top" o:gfxdata="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" filled="f" stroked="f" strokeweight=".5pt">
+                <v:textbox>
+                  <w:txbxContent>
+                    <w:p>
+                      <w:pPr>
+                        <w:rPr>
+                          <w:i/>
+                          <w:color w:val="FF0000"/>
+                          <w:sz w:val="20"/>
+                          <w:szCs w:val="20"/>
+                        </w:rPr>
+                      </w:pPr>
+                      <m:oMathPara>
+                        <m:oMath>
+                          <m:r>
+                            <w:rPr>
+                              <w:rFonts w:ascii="Cambria Math" w:hAnsi="Cambria Math"/>
+                              <w:color w:val="FF0000"/>
+                              <w:sz w:val="20"/>
+                              <w:szCs w:val="20"/>
+                            </w:rPr>
+                            <m:t>P</m:t>
+                          </m:r>
+                          <m:r>
+                            <w:rPr>
+                              <w:rFonts w:ascii="Cambria Math" w:hAnsi="Cambria Math"/>
+                              <w:color w:val="FF0000"/>
+                              <w:sz w:val="20"/>
+                              <w:szCs w:val="20"/>
+                            </w:rPr>
+                            <m:t>3</m:t>
+                          </m:r>
+                        </m:oMath>
+                      </m:oMathPara>
+                    </w:p>
+                  </w:txbxContent>
+                </v:textbox>
+              </v:shape>
+            </w:pict>
+          </mc:Fallback>
+        </mc:AlternateContent>
+      </w:r>
+      <w:r>
+        <w:rPr>
+          <w:rFonts w:ascii="Times New Roman" w:hAnsi="Times New Roman" w:cs="Times New Roman"/>
+          <w:noProof/>
+          <w:sz w:val="22"/>
+          <w:szCs w:val="22"/>
+        </w:rPr>
+        <mc:AlternateContent>
+          <mc:Choice Requires="wps">
+            <w:drawing>
+              <wp:anchor distT="0" distB="0" distL="114300" distR="114300" simplePos="0" relativeHeight="251670528" behindDoc="0" locked="0" layoutInCell="1" allowOverlap="1" wp14:anchorId="0FE2AD3A" wp14:editId="685D2189">
+                <wp:simplePos x="0" y="0"/>
+                <wp:positionH relativeFrom="column">
+                  <wp:posOffset>2346860</wp:posOffset>
+                </wp:positionH>
+                <wp:positionV relativeFrom="paragraph">
+                  <wp:posOffset>1291256</wp:posOffset>
+                </wp:positionV>
+                <wp:extent cx="336884" cy="294774"/>
+                <wp:effectExtent l="0" t="0" r="0" b="0"/>
+                <wp:wrapNone/>
+                <wp:docPr id="27" name="Text Box 27"/>
+                <wp:cNvGraphicFramePr/>
+                <a:graphic xmlns:a="http://schemas.openxmlformats.org/drawingml/2006/main">
+                  <a:graphicData uri="http://schemas.microsoft.com/office/word/2010/wordprocessingShape">
+                    <wps:wsp>
+                      <wps:cNvSpPr txBox="1"/>
+                      <wps:spPr>
+                        <a:xfrm>
+                          <a:off x="0" y="0"/>
+                          <a:ext cx="336884" cy="294774"/>
+                        </a:xfrm>
+                        <a:prstGeom prst="rect">
+                          <a:avLst/>
+                        </a:prstGeom>
+                        <a:noFill/>
+                        <a:ln w="6350">
+                          <a:noFill/>
+                        </a:ln>
+                      </wps:spPr>
+                      <wps:txbx>
+                        <w:txbxContent>
+                          <w:p>
+                            <w:pPr>
+                              <w:rPr>
+                                <w:i/>
+                                <w:color w:val="FF0000"/>
+                                <w:sz w:val="20"/>
+                                <w:szCs w:val="20"/>
+                              </w:rPr>
+                            </w:pPr>
+                            <m:oMathPara>
+                              <m:oMath>
+                                <m:r>
+                                  <w:rPr>
+                                    <w:rFonts w:ascii="Cambria Math" w:hAnsi="Cambria Math"/>
+                                    <w:color w:val="FF0000"/>
+                                    <w:sz w:val="20"/>
+                                    <w:szCs w:val="20"/>
+                                  </w:rPr>
+                                  <m:t>P</m:t>
+                                </m:r>
+                                <m:r>
+                                  <w:rPr>
+                                    <w:rFonts w:ascii="Cambria Math" w:hAnsi="Cambria Math"/>
+                                    <w:color w:val="FF0000"/>
+                                    <w:sz w:val="20"/>
+                                    <w:szCs w:val="20"/>
+                                  </w:rPr>
+                                  <m:t>2</m:t>
+                                </m:r>
+                              </m:oMath>
+                            </m:oMathPara>
+                          </w:p>
+                        </w:txbxContent>
+                      </wps:txbx>
+                      <wps:bodyPr rot="0" spcFirstLastPara="0" vertOverflow="overflow" horzOverflow="overflow" vert="horz" wrap="square" lIns="91440" tIns="45720" rIns="91440" bIns="45720" numCol="1" spcCol="0" rtlCol="0" fromWordArt="0" anchor="t" anchorCtr="0" forceAA="0" compatLnSpc="1">
+                        <a:prstTxWarp prst="textNoShape">
+                          <a:avLst/>
+                        </a:prstTxWarp>
+                        <a:noAutofit/>
+                      </wps:bodyPr>
+                    </wps:wsp>
+                  </a:graphicData>
+                </a:graphic>
+                <wp14:sizeRelH relativeFrom="margin">
+                  <wp14:pctWidth>0</wp14:pctWidth>
+                </wp14:sizeRelH>
+                <wp14:sizeRelV relativeFrom="margin">
+                  <wp14:pctHeight>0</wp14:pctHeight>
+                </wp14:sizeRelV>
+              </wp:anchor>
+            </w:drawing>
+          </mc:Choice>
+          <mc:Fallback>
+            <w:pict>
+              <v:shape w14:anchorId="0FE2AD3A" id="Text Box 27" o:spid="_x0000_s1028" type="#_x0000_t202" style="position:absolute;margin-left:184.8pt;margin-top:101.65pt;width:26.55pt;height:23.2pt;z-index:251670528;visibility:visible;mso-wrap-style:square;mso-width-percent:0;mso-height-percent:0;mso-wrap-distance-left:9pt;mso-wrap-distance-top:0;mso-wrap-distance-right:9pt;mso-wrap-distance-bottom:0;mso-position-horizontal:absolute;mso-position-horizontal-relative:text;mso-position-vertical:absolute;mso-position-vertical-relative:text;mso-width-percent:0;mso-height-percent:0;mso-width-relative:margin;mso-height-relative:margin;v-text-anchor:top" o:gfxdata="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" filled="f" stroked="f" strokeweight=".5pt">
+                <v:textbox>
+                  <w:txbxContent>
+                    <w:p>
+                      <w:pPr>
+                        <w:rPr>
+                          <w:i/>
+                          <w:color w:val="FF0000"/>
+                          <w:sz w:val="20"/>
+                          <w:szCs w:val="20"/>
+                        </w:rPr>
+                      </w:pPr>
+                      <m:oMathPara>
+                        <m:oMath>
+                          <m:r>
+                            <w:rPr>
+                              <w:rFonts w:ascii="Cambria Math" w:hAnsi="Cambria Math"/>
+                              <w:color w:val="FF0000"/>
+                              <w:sz w:val="20"/>
+                              <w:szCs w:val="20"/>
+                            </w:rPr>
+                            <m:t>P</m:t>
+                          </m:r>
+                          <m:r>
+                            <w:rPr>
+                              <w:rFonts w:ascii="Cambria Math" w:hAnsi="Cambria Math"/>
+                              <w:color w:val="FF0000"/>
+                              <w:sz w:val="20"/>
+                              <w:szCs w:val="20"/>
+                            </w:rPr>
+                            <m:t>2</m:t>
+                          </m:r>
+                        </m:oMath>
+                      </m:oMathPara>
+                    </w:p>
+                  </w:txbxContent>
+                </v:textbox>
+              </v:shape>
+            </w:pict>
+          </mc:Fallback>
+        </mc:AlternateContent>
+      </w:r>
+      <w:r>
+        <w:rPr>
+          <w:rFonts w:ascii="Times New Roman" w:hAnsi="Times New Roman" w:cs="Times New Roman"/>
+          <w:noProof/>
+          <w:sz w:val="22"/>
+          <w:szCs w:val="22"/>
+        </w:rPr>
+        <mc:AlternateContent>
+          <mc:Choice Requires="wps">
+            <w:drawing>
+              <wp:anchor distT="0" distB="0" distL="114300" distR="114300" simplePos="0" relativeHeight="251668480" behindDoc="0" locked="0" layoutInCell="1" allowOverlap="1" wp14:anchorId="45209BBC" wp14:editId="5CFEA036">
+                <wp:simplePos x="0" y="0"/>
+                <wp:positionH relativeFrom="column">
+                  <wp:posOffset>2099845</wp:posOffset>
+                </wp:positionH>
+                <wp:positionV relativeFrom="paragraph">
+                  <wp:posOffset>986857</wp:posOffset>
+                </wp:positionV>
+                <wp:extent cx="336884" cy="294774"/>
+                <wp:effectExtent l="0" t="0" r="0" b="0"/>
+                <wp:wrapNone/>
+                <wp:docPr id="26" name="Text Box 26"/>
+                <wp:cNvGraphicFramePr/>
+                <a:graphic xmlns:a="http://schemas.openxmlformats.org/drawingml/2006/main">
+                  <a:graphicData uri="http://schemas.microsoft.com/office/word/2010/wordprocessingShape">
+                    <wps:wsp>
+                      <wps:cNvSpPr txBox="1"/>
+                      <wps:spPr>
+                        <a:xfrm>
+                          <a:off x="0" y="0"/>
+                          <a:ext cx="336884" cy="294774"/>
+                        </a:xfrm>
+                        <a:prstGeom prst="rect">
+                          <a:avLst/>
+                        </a:prstGeom>
+                        <a:noFill/>
+                        <a:ln w="6350">
+                          <a:noFill/>
+                        </a:ln>
+                      </wps:spPr>
+                      <wps:txbx>
+                        <w:txbxContent>
+                          <w:p>
+                            <w:pPr>
+                              <w:rPr>
+                                <w:i/>
+                                <w:color w:val="FF0000"/>
+                                <w:sz w:val="20"/>
+                                <w:szCs w:val="20"/>
+                              </w:rPr>
+                            </w:pPr>
+                            <m:oMathPara>
+                              <m:oMath>
+                                <m:r>
+                                  <w:rPr>
+                                    <w:rFonts w:ascii="Cambria Math" w:hAnsi="Cambria Math"/>
+                                    <w:color w:val="FF0000"/>
+                                    <w:sz w:val="20"/>
+                                    <w:szCs w:val="20"/>
+                                  </w:rPr>
+                                  <m:t>P1</m:t>
+                                </m:r>
+                              </m:oMath>
+                            </m:oMathPara>
+                          </w:p>
+                        </w:txbxContent>
+                      </wps:txbx>
+                      <wps:bodyPr rot="0" spcFirstLastPara="0" vertOverflow="overflow" horzOverflow="overflow" vert="horz" wrap="square" lIns="91440" tIns="45720" rIns="91440" bIns="45720" numCol="1" spcCol="0" rtlCol="0" fromWordArt="0" anchor="t" anchorCtr="0" forceAA="0" compatLnSpc="1">
+                        <a:prstTxWarp prst="textNoShape">
+                          <a:avLst/>
+                        </a:prstTxWarp>
+                        <a:noAutofit/>
+                      </wps:bodyPr>
+                    </wps:wsp>
+                  </a:graphicData>
+                </a:graphic>
+                <wp14:sizeRelH relativeFrom="margin">
+                  <wp14:pctWidth>0</wp14:pctWidth>
+                </wp14:sizeRelH>
+                <wp14:sizeRelV relativeFrom="margin">
+                  <wp14:pctHeight>0</wp14:pctHeight>
+                </wp14:sizeRelV>
+              </wp:anchor>
+            </w:drawing>
+          </mc:Choice>
+          <mc:Fallback>
+            <w:pict>
+              <v:shape w14:anchorId="45209BBC" id="Text Box 26" o:spid="_x0000_s1029" type="#_x0000_t202" style="position:absolute;margin-left:165.35pt;margin-top:77.7pt;width:26.55pt;height:23.2pt;z-index:251668480;visibility:visible;mso-wrap-style:square;mso-width-percent:0;mso-height-percent:0;mso-wrap-distance-left:9pt;mso-wrap-distance-top:0;mso-wrap-distance-right:9pt;mso-wrap-distance-bottom:0;mso-position-horizontal:absolute;mso-position-horizontal-relative:text;mso-position-vertical:absolute;mso-position-vertical-relative:text;mso-width-percent:0;mso-height-percent:0;mso-width-relative:margin;mso-height-relative:margin;v-text-anchor:top" o:gfxdata="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" filled="f" stroked="f" strokeweight=".5pt">
+                <v:textbox>
+                  <w:txbxContent>
+                    <w:p>
+                      <w:pPr>
+                        <w:rPr>
+                          <w:i/>
+                          <w:color w:val="FF0000"/>
+                          <w:sz w:val="20"/>
+                          <w:szCs w:val="20"/>
+                        </w:rPr>
+                      </w:pPr>
+                      <m:oMathPara>
+                        <m:oMath>
+                          <m:r>
+                            <w:rPr>
+                              <w:rFonts w:ascii="Cambria Math" w:hAnsi="Cambria Math"/>
+                              <w:color w:val="FF0000"/>
+                              <w:sz w:val="20"/>
+                              <w:szCs w:val="20"/>
+                            </w:rPr>
+                            <m:t>P1</m:t>
+                          </m:r>
+                        </m:oMath>
+                      </m:oMathPara>
+                    </w:p>
+                  </w:txbxContent>
+                </v:textbox>
+              </v:shape>
+            </w:pict>
+          </mc:Fallback>
+        </mc:AlternateContent>
+      </w:r>
+      <w:r>
+        <w:rPr>
+          <w:rFonts w:ascii="Times New Roman" w:hAnsi="Times New Roman" w:cs="Times New Roman"/>
+          <w:noProof/>
+          <w:sz w:val="22"/>
+          <w:szCs w:val="22"/>
+        </w:rPr>
+        <mc:AlternateContent>
+          <mc:Choice Requires="wps">
+            <w:drawing>
+              <wp:anchor distT="0" distB="0" distL="114300" distR="114300" simplePos="0" relativeHeight="251666432" behindDoc="0" locked="0" layoutInCell="1" allowOverlap="1" wp14:anchorId="63E366DD" wp14:editId="159F8A78">
+                <wp:simplePos x="0" y="0"/>
+                <wp:positionH relativeFrom="column">
+                  <wp:posOffset>1559126</wp:posOffset>
+                </wp:positionH>
+                <wp:positionV relativeFrom="paragraph">
+                  <wp:posOffset>688574</wp:posOffset>
+                </wp:positionV>
+                <wp:extent cx="354931" cy="300789"/>
+                <wp:effectExtent l="0" t="0" r="0" b="0"/>
+                <wp:wrapNone/>
+                <wp:docPr id="25" name="Text Box 25"/>
+                <wp:cNvGraphicFramePr/>
+                <a:graphic xmlns:a="http://schemas.openxmlformats.org/drawingml/2006/main">
+                  <a:graphicData uri="http://schemas.microsoft.com/office/word/2010/wordprocessingShape">
+                    <wps:wsp>
+                      <wps:cNvSpPr txBox="1"/>
+                      <wps:spPr>
+                        <a:xfrm>
+                          <a:off x="0" y="0"/>
+                          <a:ext cx="354931" cy="300789"/>
+                        </a:xfrm>
+                        <a:prstGeom prst="rect">
+                          <a:avLst/>
+                        </a:prstGeom>
+                        <a:noFill/>
+                        <a:ln w="6350">
+                          <a:noFill/>
+                        </a:ln>
+                      </wps:spPr>
+                      <wps:txbx>
+                        <w:txbxContent>
+                          <w:p>
+                            <m:oMathPara>
+                              <m:oMath>
+                                <m:r>
+                                  <m:rPr>
+                                    <m:sty m:val="b"/>
+                                  </m:rPr>
+                                  <w:rPr>
+                                    <w:rFonts w:ascii="Cambria Math" w:hAnsi="Cambria Math" w:cs="Times New Roman"/>
+                                    <w:sz w:val="22"/>
+                                    <w:szCs w:val="22"/>
+                                  </w:rPr>
+                                  <m:t>ρ</m:t>
+                                </m:r>
+                              </m:oMath>
+                            </m:oMathPara>
+                          </w:p>
+                        </w:txbxContent>
+                      </wps:txbx>
+                      <wps:bodyPr rot="0" spcFirstLastPara="0" vertOverflow="overflow" horzOverflow="overflow" vert="horz" wrap="square" lIns="91440" tIns="45720" rIns="91440" bIns="45720" numCol="1" spcCol="0" rtlCol="0" fromWordArt="0" anchor="t" anchorCtr="0" forceAA="0" compatLnSpc="1">
+                        <a:prstTxWarp prst="textNoShape">
+                          <a:avLst/>
+                        </a:prstTxWarp>
+                        <a:noAutofit/>
+                      </wps:bodyPr>
+                    </wps:wsp>
+                  </a:graphicData>
+                </a:graphic>
+              </wp:anchor>
+            </w:drawing>
+          </mc:Choice>
+          <mc:Fallback>
+            <w:pict>
+              <v:shape w14:anchorId="63E366DD" id="Text Box 25" o:spid="_x0000_s1030" type="#_x0000_t202" style="position:absolute;margin-left:122.75pt;margin-top:54.2pt;width:27.95pt;height:23.7pt;z-index:251666432;visibility:visible;mso-wrap-style:square;mso-wrap-distance-left:9pt;mso-wrap-distance-top:0;mso-wrap-distance-right:9pt;mso-wrap-distance-bottom:0;mso-position-horizontal:absolute;mso-position-horizontal-relative:text;mso-position-vertical:absolute;mso-position-vertical-relative:text;v-text-anchor:top" o:gfxdata="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" filled="f" stroked="f" strokeweight=".5pt">
+                <v:textbox>
+                  <w:txbxContent>
+                    <w:p>
+                      <m:oMathPara>
+                        <m:oMath>
+                          <m:r>
+                            <m:rPr>
+                              <m:sty m:val="b"/>
+                            </m:rPr>
+                            <w:rPr>
+                              <w:rFonts w:ascii="Cambria Math" w:hAnsi="Cambria Math" w:cs="Times New Roman"/>
+                              <w:sz w:val="22"/>
+                              <w:szCs w:val="22"/>
+                            </w:rPr>
+                            <m:t>ρ</m:t>
+                          </m:r>
+                        </m:oMath>
+                      </m:oMathPara>
+                    </w:p>
+                  </w:txbxContent>
+                </v:textbox>
+              </v:shape>
+            </w:pict>
+          </mc:Fallback>
+        </mc:AlternateContent>
+      </w:r>
+      <w:r>
+        <w:rPr>
+          <w:rFonts w:ascii="Times New Roman" w:hAnsi="Times New Roman" w:cs="Times New Roman"/>
+          <w:noProof/>
+          <w:sz w:val="22"/>
+          <w:szCs w:val="22"/>
+        </w:rPr>
+        <mc:AlternateContent>
+          <mc:Choice Requires="wpi">
+            <w:drawing>
+              <wp:anchor distT="0" distB="0" distL="114300" distR="114300" simplePos="0" relativeHeight="251661312" behindDoc="0" locked="0" layoutInCell="1" allowOverlap="1" wp14:anchorId="02F3D5DC" wp14:editId="0443C657">
+                <wp:simplePos x="0" y="0"/>
+                <wp:positionH relativeFrom="column">
+                  <wp:posOffset>3099221</wp:posOffset>
+                </wp:positionH>
+                <wp:positionV relativeFrom="paragraph">
+                  <wp:posOffset>892444</wp:posOffset>
+                </wp:positionV>
+                <wp:extent cx="134280" cy="1800"/>
+                <wp:effectExtent l="38100" t="38100" r="43815" b="49530"/>
+                <wp:wrapNone/>
+                <wp:docPr id="17" name="Ink 17"/>
+                <wp:cNvGraphicFramePr/>
+                <a:graphic xmlns:a="http://schemas.openxmlformats.org/drawingml/2006/main">
+                  <a:graphicData uri="http://schemas.microsoft.com/office/word/2010/wordprocessingInk">
+                    <w14:contentPart bwMode="auto" r:id="rId12">
+                      <w14:nvContentPartPr>
+                        <w14:cNvContentPartPr/>
+                      </w14:nvContentPartPr>
+                      <w14:xfrm>
+                        <a:off x="0" y="0"/>
+                        <a:ext cx="134280" cy="1800"/>
+                      </w14:xfrm>
+                    </w14:contentPart>
+                  </a:graphicData>
+                </a:graphic>
+              </wp:anchor>
+            </w:drawing>
+          </mc:Choice>
+          <mc:Fallback>
+            <w:pict>
+              <v:shapetype w14:anchorId="1B70DAA7" id="_x0000_t75" coordsize="21600,21600" o:spt="75" o:preferrelative="t" path="m@4@5l@4@11@9@11@9@5xe" filled="f" stroked="f">
+                <v:stroke joinstyle="miter"/>
+                <v:formulas>
+                  <v:f eqn="if lineDrawn pixelLineWidth 0"/>
+                  <v:f eqn="sum @0 1 0"/>
+                  <v:f eqn="sum 0 0 @1"/>
+                  <v:f eqn="prod @2 1 2"/>
+                  <v:f eqn="prod @3 21600 pixelWidth"/>
+                  <v:f eqn="prod @3 21600 pixelHeight"/>
+                  <v:f eqn="sum @0 0 1"/>
+                  <v:f eqn="prod @6 1 2"/>
+                  <v:f eqn="prod @7 21600 pixelWidth"/>
+                  <v:f eqn="sum @8 21600 0"/>
+                  <v:f eqn="prod @7 21600 pixelHeight"/>
+                  <v:f eqn="sum @10 21600 0"/>
+                </v:formulas>
+                <v:path o:extrusionok="f" gradientshapeok="t" o:connecttype="rect"/>
+                <o:lock v:ext="edit" aspectratio="t"/>
+              </v:shapetype>
+              <v:shape id="Ink 17" o:spid="_x0000_s1026" type="#_x0000_t75" style="position:absolute;margin-left:243.35pt;margin-top:69.55pt;width:11.95pt;height:1.6pt;z-index:251661312;visibility:visible;mso-wrap-style:square;mso-wrap-distance-left:9pt;mso-wrap-distance-top:0;mso-wrap-distance-right:9pt;mso-wrap-distance-bottom:0;mso-position-horizontal:absolute;mso-position-horizontal-relative:text;mso-position-vertical:absolute;mso-position-vertical-relative:text" o:gfxdata="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">
+                <v:imagedata r:id="rId13" o:title=""/>
+              </v:shape>
+            </w:pict>
+          </mc:Fallback>
+        </mc:AlternateContent>
+      </w:r>
+      <w:r>
+        <w:rPr>
+          <w:rFonts w:ascii="Times New Roman" w:hAnsi="Times New Roman" w:cs="Times New Roman"/>
+          <w:noProof/>
+          <w:sz w:val="22"/>
+          <w:szCs w:val="22"/>
+        </w:rPr>
+        <mc:AlternateContent>
+          <mc:Choice Requires="wpi">
+            <w:drawing>
+              <wp:anchor distT="0" distB="0" distL="114300" distR="114300" simplePos="0" relativeHeight="251660288" behindDoc="0" locked="0" layoutInCell="1" allowOverlap="1" wp14:anchorId="13789A23" wp14:editId="607F1DE7">
+                <wp:simplePos x="0" y="0"/>
+                <wp:positionH relativeFrom="column">
+                  <wp:posOffset>2439341</wp:posOffset>
+                </wp:positionH>
+                <wp:positionV relativeFrom="paragraph">
+                  <wp:posOffset>1330924</wp:posOffset>
+                </wp:positionV>
+                <wp:extent cx="145080" cy="5760"/>
+                <wp:effectExtent l="38100" t="38100" r="45720" b="45085"/>
+                <wp:wrapNone/>
+                <wp:docPr id="16" name="Ink 16"/>
+                <wp:cNvGraphicFramePr/>
+                <a:graphic xmlns:a="http://schemas.openxmlformats.org/drawingml/2006/main">
+                  <a:graphicData uri="http://schemas.microsoft.com/office/word/2010/wordprocessingInk">
+                    <w14:contentPart bwMode="auto" r:id="rId14">
+                      <w14:nvContentPartPr>
+                        <w14:cNvContentPartPr/>
+                      </w14:nvContentPartPr>
+                      <w14:xfrm>
+                        <a:off x="0" y="0"/>
+                        <a:ext cx="145080" cy="5760"/>
+                      </w14:xfrm>
+                    </w14:contentPart>
+                  </a:graphicData>
+                </a:graphic>
+              </wp:anchor>
+            </w:drawing>
+          </mc:Choice>
+          <mc:Fallback>
+            <w:pict>
+              <v:shape w14:anchorId="59225433" id="Ink 16" o:spid="_x0000_s1026" type="#_x0000_t75" style="position:absolute;margin-left:191.35pt;margin-top:104.1pt;width:12.8pt;height:1.85pt;z-index:251660288;visibility:visible;mso-wrap-style:square;mso-wrap-distance-left:9pt;mso-wrap-distance-top:0;mso-wrap-distance-right:9pt;mso-wrap-distance-bottom:0;mso-position-horizontal:absolute;mso-position-horizontal-relative:text;mso-position-vertical:absolute;mso-position-vertical-relative:text" o:gfxdata="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">
+                <v:imagedata r:id="rId15" o:title=""/>
+              </v:shape>
+            </w:pict>
+          </mc:Fallback>
+        </mc:AlternateContent>
+      </w:r>
+      <w:r>
+        <w:rPr>
+          <w:rFonts w:ascii="Times New Roman" w:hAnsi="Times New Roman" w:cs="Times New Roman"/>
+          <w:noProof/>
+          <w:sz w:val="22"/>
+          <w:szCs w:val="22"/>
+        </w:rPr>
+        <mc:AlternateContent>
+          <mc:Choice Requires="wpi">
+            <w:drawing>
+              <wp:anchor distT="0" distB="0" distL="114300" distR="114300" simplePos="0" relativeHeight="251659264" behindDoc="0" locked="0" layoutInCell="1" allowOverlap="1" wp14:anchorId="47317039" wp14:editId="6142E7A0">
+                <wp:simplePos x="0" y="0"/>
+                <wp:positionH relativeFrom="column">
+                  <wp:posOffset>2220821</wp:posOffset>
+                </wp:positionH>
+                <wp:positionV relativeFrom="paragraph">
+                  <wp:posOffset>1027444</wp:posOffset>
+                </wp:positionV>
+                <wp:extent cx="124920" cy="6120"/>
+                <wp:effectExtent l="38100" t="38100" r="40640" b="45085"/>
+                <wp:wrapNone/>
+                <wp:docPr id="15" name="Ink 15"/>
+                <wp:cNvGraphicFramePr/>
+                <a:graphic xmlns:a="http://schemas.openxmlformats.org/drawingml/2006/main">
+                  <a:graphicData uri="http://schemas.microsoft.com/office/word/2010/wordprocessingInk">
+                    <w14:contentPart bwMode="auto" r:id="rId16">
+                      <w14:nvContentPartPr>
+                        <w14:cNvContentPartPr/>
+                      </w14:nvContentPartPr>
+                      <w14:xfrm>
+                        <a:off x="0" y="0"/>
+                        <a:ext cx="124920" cy="6120"/>
+                      </w14:xfrm>
+                    </w14:contentPart>
+                  </a:graphicData>
+                </a:graphic>
+              </wp:anchor>
+            </w:drawing>
+          </mc:Choice>
+          <mc:Fallback>
+            <w:pict>
+              <v:shape w14:anchorId="10013EBC" id="Ink 15" o:spid="_x0000_s1026" type="#_x0000_t75" style="position:absolute;margin-left:174.15pt;margin-top:80.2pt;width:11.3pt;height:1.9pt;z-index:251659264;visibility:visible;mso-wrap-style:square;mso-wrap-distance-left:9pt;mso-wrap-distance-top:0;mso-wrap-distance-right:9pt;mso-wrap-distance-bottom:0;mso-position-horizontal:absolute;mso-position-horizontal-relative:text;mso-position-vertical:absolute;mso-position-vertical-relative:text" o:gfxdata="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">
+                <v:imagedata r:id="rId17" o:title=""/>
+              </v:shape>
+            </w:pict>
+          </mc:Fallback>
+        </mc:AlternateContent>
+      </w:r>
+      <w:r>
+        <w:rPr>
+          <w:rFonts w:ascii="Times New Roman" w:hAnsi="Times New Roman" w:cs="Times New Roman"/>
+          <w:noProof/>
+          <w:sz w:val="22"/>
+          <w:szCs w:val="22"/>
+        </w:rPr>
+        <w:drawing>
+          <wp:inline distT="0" distB="0" distL="0" distR="0" wp14:anchorId="0DEB2C4D" wp14:editId="01A275AB">
+            <wp:extent cx="1558089" cy="1558089"/>
+            <wp:effectExtent l="0" t="0" r="4445" b="4445"/>
+            <wp:docPr id="9" name="Picture 9" descr="A picture containing indoor&#10;&#10;Description automatically generated"/>
+            <wp:cNvGraphicFramePr>
+              <a:graphicFrameLocks xmlns:a="http://schemas.openxmlformats.org/drawingml/2006/main" noChangeAspect="1"/>
+            </wp:cNvGraphicFramePr>
+            <a:graphic xmlns:a="http://schemas.openxmlformats.org/drawingml/2006/main">
+              <a:graphicData uri="http://schemas.openxmlformats.org/drawingml/2006/picture">
+                <pic:pic xmlns:pic="http://schemas.openxmlformats.org/drawingml/2006/picture">
+                  <pic:nvPicPr>
+                    <pic:cNvPr id="9" name="Screenshot 2019-11-27 at 12.15.38.png"/>
+                    <pic:cNvPicPr/>
+                  </pic:nvPicPr>
+                  <pic:blipFill>
+                    <a:blip r:embed="rId18"/>
+                    <a:stretch>
+                      <a:fillRect/>
+                    </a:stretch>
+                  </pic:blipFill>
+                  <pic:spPr>
+                    <a:xfrm>
+                      <a:off x="0" y="0"/>
+                      <a:ext cx="1568388" cy="1568388"/>
+                    </a:xfrm>
+                    <a:prstGeom prst="rect">
+                      <a:avLst/>
+                    </a:prstGeom>
+                  </pic:spPr>
+                </pic:pic>
+              </a:graphicData>
+            </a:graphic>
+          </wp:inline>
+        </w:drawing>
+      </w:r>
+      <w:r>
+        <w:rPr>
+          <w:rFonts w:ascii="Times New Roman" w:hAnsi="Times New Roman" w:cs="Times New Roman"/>
+          <w:sz w:val="22"/>
+          <w:szCs w:val="22"/>
+        </w:rPr>
+        <w:t xml:space="preserve">  </w:t>
+      </w:r>
+      <w:r>
+        <w:rPr>
+          <w:rFonts w:ascii="Times New Roman" w:hAnsi="Times New Roman" w:cs="Times New Roman"/>
+          <w:sz w:val="22"/>
+          <w:szCs w:val="22"/>
+        </w:rPr>
+        <w:t xml:space="preserve">  </w:t>
+      </w:r>
+      <w:r>
+        <w:rPr>
+          <w:rFonts w:ascii="Times New Roman" w:hAnsi="Times New Roman" w:cs="Times New Roman"/>
+          <w:sz w:val="22"/>
+          <w:szCs w:val="22"/>
+        </w:rPr>
+        <w:t xml:space="preserve">     </w:t>
+      </w:r>
+      <w:r>
+        <w:rPr>
+          <w:rFonts w:ascii="Times New Roman" w:hAnsi="Times New Roman" w:cs="Times New Roman"/>
+          <w:noProof/>
+          <w:sz w:val="22"/>
+          <w:szCs w:val="22"/>
+        </w:rPr>
+        <w:drawing>
+          <wp:inline distT="0" distB="0" distL="0" distR="0" wp14:anchorId="663178C9" wp14:editId="5B4086D0">
+            <wp:extent cx="1405424" cy="1558089"/>
+            <wp:effectExtent l="0" t="0" r="4445" b="4445"/>
+            <wp:docPr id="11" name="Picture 11"/>
+            <wp:cNvGraphicFramePr>
+              <a:graphicFrameLocks xmlns:a="http://schemas.openxmlformats.org/drawingml/2006/main" noChangeAspect="1"/>
+            </wp:cNvGraphicFramePr>
+            <a:graphic xmlns:a="http://schemas.openxmlformats.org/drawingml/2006/main">
+              <a:graphicData uri="http://schemas.openxmlformats.org/drawingml/2006/picture">
+                <pic:pic xmlns:pic="http://schemas.openxmlformats.org/drawingml/2006/picture">
+                  <pic:nvPicPr>
+                    <pic:cNvPr id="11" name="Screenshot 2019-11-27 at 12.19.48.png"/>
+                    <pic:cNvPicPr/>
+                  </pic:nvPicPr>
+                  <pic:blipFill>
+                    <a:blip r:embed="rId19"/>
+                    <a:stretch>
+                      <a:fillRect/>
+                    </a:stretch>
+                  </pic:blipFill>
+                  <pic:spPr>
+                    <a:xfrm>
+                      <a:off x="0" y="0"/>
+                      <a:ext cx="1436017" cy="1592005"/>
+                    </a:xfrm>
+                    <a:prstGeom prst="rect">
+                      <a:avLst/>
+                    </a:prstGeom>
+                  </pic:spPr>
+                </pic:pic>
+              </a:graphicData>
+            </a:graphic>
+          </wp:inline>
+        </w:drawing>
+      </w:r>
+    </w:p>
+    <w:p>
+      <w:pPr>
+        <w:rPr>
+          <w:rFonts w:ascii="Times New Roman" w:hAnsi="Times New Roman" w:cs="Times New Roman"/>
+          <w:sz w:val="22"/>
+          <w:szCs w:val="22"/>
+        </w:rPr>
+      </w:pPr>
+    </w:p>
+    <w:p>
+      <w:pPr>
+        <w:rPr>
+          <w:rFonts w:ascii="Times New Roman" w:hAnsi="Times New Roman" w:cs="Times New Roman"/>
+          <w:sz w:val="22"/>
+          <w:szCs w:val="22"/>
+        </w:rPr>
+      </w:pPr>
+      <w:r>
+        <w:rPr>
+          <w:rFonts w:ascii="Times New Roman" w:hAnsi="Times New Roman" w:cs="Times New Roman"/>
+          <w:sz w:val="22"/>
+          <w:szCs w:val="22"/>
+        </w:rPr>
+        <w:t>For the simple triangle test image three lines are correctly found, which correspond to the three visible hotspots in the (smoothed) Hough space representation.</w:t>
+      </w:r>
+      <w:r>
+        <w:rPr>
+          <w:rFonts w:ascii="Times New Roman" w:hAnsi="Times New Roman" w:cs="Times New Roman"/>
+          <w:sz w:val="22"/>
+          <w:szCs w:val="22"/>
+        </w:rPr>
+        <w:t xml:space="preserve"> The origin (0,0) is located in the center of the image.</w:t>
+      </w:r>
+    </w:p>
+    <w:p>
+      <w:pPr>
+        <w:rPr>
+          <w:rFonts w:ascii="Times New Roman" w:hAnsi="Times New Roman" w:cs="Times New Roman"/>
+          <w:sz w:val="22"/>
+          <w:szCs w:val="22"/>
+        </w:rPr>
+      </w:pPr>
+      <w:r>
+        <w:rPr>
+          <w:rFonts w:ascii="Times New Roman" w:hAnsi="Times New Roman" w:cs="Times New Roman"/>
+          <w:sz w:val="22"/>
+          <w:szCs w:val="22"/>
+        </w:rPr>
+        <w:t>If we look at the parameters for these three lines</w:t>
+      </w:r>
+    </w:p>
+    <w:p>
+      <w:pPr>
+        <w:rPr>
+          <w:rFonts w:ascii="Times New Roman" w:hAnsi="Times New Roman" w:cs="Times New Roman"/>
+          <w:sz w:val="22"/>
+          <w:szCs w:val="22"/>
+        </w:rPr>
+      </w:pPr>
+    </w:p>
+    <w:p>
+      <w:pPr>
+        <w:ind w:left="720"/>
+        <w:rPr>
+          <w:rFonts w:ascii="Times New Roman" w:hAnsi="Times New Roman" w:cs="Times New Roman"/>
+          <w:b/>
+          <w:bCs/>
+          <w:sz w:val="22"/>
+          <w:szCs w:val="22"/>
+        </w:rPr>
+      </w:pPr>
+      <w:r>
+        <w:rPr>
+          <w:rFonts w:ascii="Times New Roman" w:hAnsi="Times New Roman" w:cs="Times New Roman"/>
+          <w:b/>
+          <w:bCs/>
+          <w:sz w:val="22"/>
+          <w:szCs w:val="22"/>
+        </w:rPr>
+        <w:t xml:space="preserve">  </w:t>
+      </w:r>
+      <w:r>
+        <w:rPr>
+          <w:rFonts w:ascii="Times New Roman" w:hAnsi="Times New Roman" w:cs="Times New Roman"/>
+          <w:b/>
+          <w:bCs/>
+          <w:sz w:val="22"/>
+          <w:szCs w:val="22"/>
+        </w:rPr>
+        <w:t xml:space="preserve">        </w:t>
+      </w:r>
+      <w:r>
+        <w:rPr>
+          <w:rFonts w:ascii="Times New Roman" w:hAnsi="Times New Roman" w:cs="Times New Roman"/>
+          <w:b/>
+          <w:bCs/>
+          <w:sz w:val="22"/>
+          <w:szCs w:val="22"/>
+        </w:rPr>
+        <w:t xml:space="preserve">    </w:t>
+      </w:r>
+      <m:oMath>
+        <m:r>
+          <m:rPr>
+            <m:sty m:val="b"/>
+          </m:rPr>
+          <w:rPr>
+            <w:rFonts w:ascii="Cambria Math" w:hAnsi="Cambria Math" w:cs="Times New Roman"/>
+            <w:sz w:val="22"/>
+            <w:szCs w:val="22"/>
+          </w:rPr>
+          <m:t>ρ</m:t>
+        </m:r>
+      </m:oMath>
+      <w:r>
+        <w:rPr>
+          <w:rFonts w:ascii="Times New Roman" w:hAnsi="Times New Roman" w:cs="Times New Roman"/>
+          <w:b/>
+          <w:bCs/>
+          <w:sz w:val="22"/>
+          <w:szCs w:val="22"/>
+        </w:rPr>
+        <w:t xml:space="preserve">               </w:t>
+      </w:r>
+      <m:oMath>
+        <m:r>
+          <m:rPr>
+            <m:sty m:val="b"/>
+          </m:rPr>
+          <w:rPr>
+            <w:rFonts w:ascii="Cambria Math" w:hAnsi="Cambria Math" w:cs="Times New Roman"/>
+            <w:sz w:val="22"/>
+            <w:szCs w:val="22"/>
+          </w:rPr>
+          <m:t>θ</m:t>
+        </m:r>
+      </m:oMath>
+    </w:p>
+    <w:p>
+      <w:pPr>
+        <w:ind w:left="720"/>
+        <w:rPr>
+          <w:rFonts w:ascii="Times New Roman" w:hAnsi="Times New Roman" w:cs="Times New Roman"/>
+          <w:sz w:val="22"/>
+          <w:szCs w:val="22"/>
+        </w:rPr>
+      </w:pPr>
+      <w:r>
+        <w:rPr>
+          <w:rFonts w:ascii="Times New Roman" w:hAnsi="Times New Roman" w:cs="Times New Roman"/>
+          <w:sz w:val="22"/>
+          <w:szCs w:val="22"/>
+        </w:rPr>
+        <w:t xml:space="preserve">  P1</w:t>
+      </w:r>
+      <w:r>
+        <w:rPr>
+          <w:rFonts w:ascii="Times New Roman" w:hAnsi="Times New Roman" w:cs="Times New Roman"/>
+          <w:sz w:val="22"/>
+          <w:szCs w:val="22"/>
+        </w:rPr>
+        <w:t xml:space="preserve">   41.2851   </w:t>
+      </w:r>
+      <w:r>
+        <w:rPr>
+          <w:rFonts w:ascii="Times New Roman" w:hAnsi="Times New Roman" w:cs="Times New Roman"/>
+          <w:sz w:val="22"/>
+          <w:szCs w:val="22"/>
+        </w:rPr>
+        <w:t xml:space="preserve"> </w:t>
+      </w:r>
+      <w:r>
+        <w:rPr>
+          <w:rFonts w:ascii="Times New Roman" w:hAnsi="Times New Roman" w:cs="Times New Roman"/>
+          <w:sz w:val="22"/>
+          <w:szCs w:val="22"/>
+        </w:rPr>
+        <w:t>-0.4857</w:t>
+      </w:r>
+    </w:p>
+    <w:p>
+      <w:pPr>
+        <w:ind w:left="720"/>
+        <w:rPr>
+          <w:rFonts w:ascii="Times New Roman" w:hAnsi="Times New Roman" w:cs="Times New Roman"/>
+          <w:sz w:val="22"/>
+          <w:szCs w:val="22"/>
+        </w:rPr>
+      </w:pPr>
+      <w:r>
+        <w:rPr>
+          <w:rFonts w:ascii="Times New Roman" w:hAnsi="Times New Roman" w:cs="Times New Roman"/>
+          <w:sz w:val="22"/>
+          <w:szCs w:val="22"/>
+        </w:rPr>
+        <w:t xml:space="preserve">  P</w:t>
+      </w:r>
+      <w:proofErr w:type="gramStart"/>
+      <w:r>
+        <w:rPr>
+          <w:rFonts w:ascii="Times New Roman" w:hAnsi="Times New Roman" w:cs="Times New Roman"/>
+          <w:sz w:val="22"/>
+          <w:szCs w:val="22"/>
+        </w:rPr>
+        <w:t>2</w:t>
+      </w:r>
+      <w:r>
+        <w:rPr>
+          <w:rFonts w:ascii="Times New Roman" w:hAnsi="Times New Roman" w:cs="Times New Roman"/>
+          <w:sz w:val="22"/>
+          <w:szCs w:val="22"/>
+        </w:rPr>
+        <w:t xml:space="preserve">  113.8743</w:t>
+      </w:r>
+      <w:proofErr w:type="gramEnd"/>
+      <w:r>
+        <w:rPr>
+          <w:rFonts w:ascii="Times New Roman" w:hAnsi="Times New Roman" w:cs="Times New Roman"/>
+          <w:sz w:val="22"/>
+          <w:szCs w:val="22"/>
+        </w:rPr>
+        <w:t xml:space="preserve">    0.0044</w:t>
+      </w:r>
+    </w:p>
+    <w:p>
+      <w:pPr>
+        <w:ind w:left="720"/>
+        <w:rPr>
+          <w:rFonts w:ascii="Times New Roman" w:hAnsi="Times New Roman" w:cs="Times New Roman"/>
+          <w:sz w:val="22"/>
+          <w:szCs w:val="22"/>
+        </w:rPr>
+      </w:pPr>
+      <w:r>
+        <w:rPr>
+          <w:rFonts w:ascii="Times New Roman" w:hAnsi="Times New Roman" w:cs="Times New Roman"/>
+          <w:sz w:val="22"/>
+          <w:szCs w:val="22"/>
+        </w:rPr>
+        <w:t xml:space="preserve">  P3</w:t>
+      </w:r>
+      <w:r>
+        <w:rPr>
+          <w:rFonts w:ascii="Times New Roman" w:hAnsi="Times New Roman" w:cs="Times New Roman"/>
+          <w:sz w:val="22"/>
+          <w:szCs w:val="22"/>
+        </w:rPr>
+        <w:t xml:space="preserve">    9.5273    </w:t>
+      </w:r>
+      <w:r>
+        <w:rPr>
+          <w:rFonts w:ascii="Times New Roman" w:hAnsi="Times New Roman" w:cs="Times New Roman"/>
+          <w:sz w:val="22"/>
+          <w:szCs w:val="22"/>
+        </w:rPr>
+        <w:t xml:space="preserve">  </w:t>
+      </w:r>
+      <w:r>
+        <w:rPr>
+          <w:rFonts w:ascii="Times New Roman" w:hAnsi="Times New Roman" w:cs="Times New Roman"/>
+          <w:sz w:val="22"/>
+          <w:szCs w:val="22"/>
+        </w:rPr>
+        <w:t>1.5183</w:t>
+      </w:r>
       <w:bookmarkStart w:id="0" w:name="_GoBack"/>
       <w:bookmarkEnd w:id="0"/>
     </w:p>
@@ -2388,13 +3710,491 @@
           <w:szCs w:val="22"/>
         </w:rPr>
       </w:pPr>
-      <w:r>
-        <w:rPr>
-          <w:rFonts w:ascii="Times New Roman" w:hAnsi="Times New Roman" w:cs="Times New Roman"/>
-          <w:sz w:val="22"/>
-          <w:szCs w:val="22"/>
-        </w:rPr>
-        <w:t>Answers:</w:t>
+    </w:p>
+    <w:p>
+      <w:pPr>
+        <w:rPr>
+          <w:rFonts w:ascii="Times New Roman" w:hAnsi="Times New Roman" w:cs="Times New Roman"/>
+          <w:sz w:val="22"/>
+          <w:szCs w:val="22"/>
+        </w:rPr>
+      </w:pPr>
+      <w:r>
+        <w:rPr>
+          <w:rFonts w:ascii="Times New Roman" w:hAnsi="Times New Roman" w:cs="Times New Roman"/>
+          <w:sz w:val="22"/>
+          <w:szCs w:val="22"/>
+        </w:rPr>
+        <w:t xml:space="preserve">we can </w:t>
+      </w:r>
+      <w:r>
+        <w:rPr>
+          <w:rFonts w:ascii="Times New Roman" w:hAnsi="Times New Roman" w:cs="Times New Roman"/>
+          <w:sz w:val="22"/>
+          <w:szCs w:val="22"/>
+        </w:rPr>
+        <w:t xml:space="preserve">most easily </w:t>
+      </w:r>
+      <w:r>
+        <w:rPr>
+          <w:rFonts w:ascii="Times New Roman" w:hAnsi="Times New Roman" w:cs="Times New Roman"/>
+          <w:sz w:val="22"/>
+          <w:szCs w:val="22"/>
+        </w:rPr>
+        <w:t>see that the middle point (</w:t>
+      </w:r>
+      <m:oMath>
+        <m:r>
+          <m:rPr>
+            <m:sty m:val="p"/>
+          </m:rPr>
+          <w:rPr>
+            <w:rFonts w:ascii="Cambria Math" w:hAnsi="Cambria Math" w:cs="Times New Roman"/>
+            <w:sz w:val="22"/>
+            <w:szCs w:val="22"/>
+          </w:rPr>
+          <m:t>ρ</m:t>
+        </m:r>
+      </m:oMath>
+      <w:r>
+        <w:rPr>
+          <w:rFonts w:ascii="Times New Roman" w:hAnsi="Times New Roman" w:cs="Times New Roman"/>
+          <w:sz w:val="22"/>
+          <w:szCs w:val="22"/>
+        </w:rPr>
+        <w:t xml:space="preserve"> = 113.87, </w:t>
+      </w:r>
+      <m:oMath>
+        <m:r>
+          <m:rPr>
+            <m:sty m:val="p"/>
+          </m:rPr>
+          <w:rPr>
+            <w:rFonts w:ascii="Cambria Math" w:hAnsi="Cambria Math" w:cs="Times New Roman"/>
+            <w:sz w:val="22"/>
+            <w:szCs w:val="22"/>
+          </w:rPr>
+          <m:t>θ</m:t>
+        </m:r>
+      </m:oMath>
+      <w:r>
+        <w:rPr>
+          <w:rFonts w:ascii="Times New Roman" w:hAnsi="Times New Roman" w:cs="Times New Roman"/>
+          <w:sz w:val="22"/>
+          <w:szCs w:val="22"/>
+        </w:rPr>
+        <w:t xml:space="preserve"> = 0.0044) corresponds to the horizontal orange line. The angle is almost zero against the x axis and it’s the farthest away from the origin (the image is 128 pixels in height, so logically this line shows up almost at the bottom of it).</w:t>
+      </w:r>
+      <w:r>
+        <w:rPr>
+          <w:rFonts w:ascii="Times New Roman" w:hAnsi="Times New Roman" w:cs="Times New Roman"/>
+          <w:sz w:val="22"/>
+          <w:szCs w:val="22"/>
+        </w:rPr>
+        <w:t xml:space="preserve"> In the Hough space it can be seen as the bottom-most hotspot. The space is defined with </w:t>
+      </w:r>
+      <m:oMath>
+        <m:r>
+          <m:rPr>
+            <m:sty m:val="p"/>
+          </m:rPr>
+          <w:rPr>
+            <w:rFonts w:ascii="Cambria Math" w:hAnsi="Cambria Math" w:cs="Times New Roman"/>
+            <w:sz w:val="22"/>
+            <w:szCs w:val="22"/>
+          </w:rPr>
+          <m:t>θ</m:t>
+        </m:r>
+        <m:r>
+          <m:rPr>
+            <m:sty m:val="p"/>
+          </m:rPr>
+          <w:rPr>
+            <w:rFonts w:ascii="Cambria Math" w:hAnsi="Cambria Math" w:cs="Times New Roman" w:hint="eastAsia"/>
+            <w:sz w:val="22"/>
+            <w:szCs w:val="22"/>
+          </w:rPr>
+          <m:t>∈</m:t>
+        </m:r>
+        <m:d>
+          <m:dPr>
+            <m:begChr m:val="["/>
+            <m:endChr m:val="]"/>
+            <m:ctrlPr>
+              <w:rPr>
+                <w:rFonts w:ascii="Cambria Math" w:hAnsi="Cambria Math" w:cs="Times New Roman"/>
+                <w:i/>
+                <w:sz w:val="22"/>
+                <w:szCs w:val="22"/>
+              </w:rPr>
+            </m:ctrlPr>
+          </m:dPr>
+          <m:e>
+            <m:r>
+              <w:rPr>
+                <w:rFonts w:ascii="Cambria Math" w:hAnsi="Cambria Math" w:cs="Times New Roman"/>
+                <w:sz w:val="22"/>
+                <w:szCs w:val="22"/>
+              </w:rPr>
+              <m:t>-</m:t>
+            </m:r>
+            <m:f>
+              <m:fPr>
+                <m:ctrlPr>
+                  <w:rPr>
+                    <w:rFonts w:ascii="Cambria Math" w:hAnsi="Cambria Math" w:cs="Times New Roman"/>
+                    <w:sz w:val="22"/>
+                    <w:szCs w:val="22"/>
+                  </w:rPr>
+                </m:ctrlPr>
+              </m:fPr>
+              <m:num>
+                <m:r>
+                  <m:rPr>
+                    <m:sty m:val="p"/>
+                  </m:rPr>
+                  <w:rPr>
+                    <w:rFonts w:ascii="Cambria Math" w:hAnsi="Cambria Math" w:cs="Times New Roman"/>
+                    <w:sz w:val="22"/>
+                    <w:szCs w:val="22"/>
+                  </w:rPr>
+                  <m:t>π</m:t>
+                </m:r>
+                <m:ctrlPr>
+                  <w:rPr>
+                    <w:rFonts w:ascii="Cambria Math" w:hAnsi="Cambria Math" w:cs="Times New Roman"/>
+                    <w:i/>
+                    <w:sz w:val="22"/>
+                    <w:szCs w:val="22"/>
+                  </w:rPr>
+                </m:ctrlPr>
+              </m:num>
+              <m:den>
+                <m:r>
+                  <w:rPr>
+                    <w:rFonts w:ascii="Cambria Math" w:hAnsi="Cambria Math" w:cs="Times New Roman"/>
+                    <w:sz w:val="22"/>
+                    <w:szCs w:val="22"/>
+                  </w:rPr>
+                  <m:t>2</m:t>
+                </m:r>
+                <m:ctrlPr>
+                  <w:rPr>
+                    <w:rFonts w:ascii="Cambria Math" w:hAnsi="Cambria Math" w:cs="Times New Roman"/>
+                    <w:i/>
+                    <w:sz w:val="22"/>
+                    <w:szCs w:val="22"/>
+                  </w:rPr>
+                </m:ctrlPr>
+              </m:den>
+            </m:f>
+            <m:r>
+              <w:rPr>
+                <w:rFonts w:ascii="Cambria Math" w:hAnsi="Cambria Math" w:cs="Times New Roman"/>
+                <w:sz w:val="22"/>
+                <w:szCs w:val="22"/>
+              </w:rPr>
+              <m:t>,</m:t>
+            </m:r>
+            <m:f>
+              <m:fPr>
+                <m:ctrlPr>
+                  <w:rPr>
+                    <w:rFonts w:ascii="Cambria Math" w:hAnsi="Cambria Math" w:cs="Times New Roman"/>
+                    <w:sz w:val="22"/>
+                    <w:szCs w:val="22"/>
+                  </w:rPr>
+                </m:ctrlPr>
+              </m:fPr>
+              <m:num>
+                <m:r>
+                  <w:rPr>
+                    <w:rFonts w:ascii="Cambria Math" w:hAnsi="Cambria Math" w:cs="Times New Roman"/>
+                    <w:sz w:val="22"/>
+                    <w:szCs w:val="22"/>
+                  </w:rPr>
+                  <m:t>pi</m:t>
+                </m:r>
+                <m:ctrlPr>
+                  <w:rPr>
+                    <w:rFonts w:ascii="Cambria Math" w:hAnsi="Cambria Math" w:cs="Times New Roman"/>
+                    <w:i/>
+                    <w:sz w:val="22"/>
+                    <w:szCs w:val="22"/>
+                  </w:rPr>
+                </m:ctrlPr>
+              </m:num>
+              <m:den>
+                <m:r>
+                  <w:rPr>
+                    <w:rFonts w:ascii="Cambria Math" w:hAnsi="Cambria Math" w:cs="Times New Roman"/>
+                    <w:sz w:val="22"/>
+                    <w:szCs w:val="22"/>
+                  </w:rPr>
+                  <m:t>2</m:t>
+                </m:r>
+                <m:ctrlPr>
+                  <w:rPr>
+                    <w:rFonts w:ascii="Cambria Math" w:hAnsi="Cambria Math" w:cs="Times New Roman"/>
+                    <w:i/>
+                    <w:sz w:val="22"/>
+                    <w:szCs w:val="22"/>
+                  </w:rPr>
+                </m:ctrlPr>
+              </m:den>
+            </m:f>
+          </m:e>
+        </m:d>
+      </m:oMath>
+      <w:r>
+        <w:rPr>
+          <w:rFonts w:ascii="Times New Roman" w:hAnsi="Times New Roman" w:cs="Times New Roman"/>
+          <w:sz w:val="22"/>
+          <w:szCs w:val="22"/>
+        </w:rPr>
+        <w:t xml:space="preserve"> on the horizontal axis and </w:t>
+      </w:r>
+      <m:oMath>
+        <m:r>
+          <m:rPr>
+            <m:sty m:val="p"/>
+          </m:rPr>
+          <w:rPr>
+            <w:rFonts w:ascii="Cambria Math" w:hAnsi="Cambria Math" w:cs="Times New Roman"/>
+            <w:sz w:val="22"/>
+            <w:szCs w:val="22"/>
+          </w:rPr>
+          <m:t>ρ</m:t>
+        </m:r>
+        <m:r>
+          <m:rPr>
+            <m:sty m:val="p"/>
+          </m:rPr>
+          <w:rPr>
+            <w:rFonts w:ascii="Cambria Math" w:hAnsi="Cambria Math" w:cs="Times New Roman" w:hint="eastAsia"/>
+            <w:sz w:val="22"/>
+            <w:szCs w:val="22"/>
+          </w:rPr>
+          <m:t>∈</m:t>
+        </m:r>
+        <m:d>
+          <m:dPr>
+            <m:begChr m:val="["/>
+            <m:endChr m:val="]"/>
+            <m:ctrlPr>
+              <w:rPr>
+                <w:rFonts w:ascii="Cambria Math" w:hAnsi="Cambria Math" w:cs="Times New Roman"/>
+                <w:i/>
+                <w:sz w:val="22"/>
+                <w:szCs w:val="22"/>
+              </w:rPr>
+            </m:ctrlPr>
+          </m:dPr>
+          <m:e>
+            <m:r>
+              <w:rPr>
+                <w:rFonts w:ascii="Cambria Math" w:hAnsi="Cambria Math" w:cs="Times New Roman"/>
+                <w:sz w:val="22"/>
+                <w:szCs w:val="22"/>
+              </w:rPr>
+              <m:t>-d,d</m:t>
+            </m:r>
+          </m:e>
+        </m:d>
+      </m:oMath>
+      <w:r>
+        <w:rPr>
+          <w:rFonts w:ascii="Times New Roman" w:hAnsi="Times New Roman" w:cs="Times New Roman"/>
+          <w:sz w:val="22"/>
+          <w:szCs w:val="22"/>
+        </w:rPr>
+        <w:t xml:space="preserve">, where </w:t>
+      </w:r>
+      <w:r>
+        <w:rPr>
+          <w:rFonts w:ascii="Times New Roman" w:hAnsi="Times New Roman" w:cs="Times New Roman"/>
+          <w:i/>
+          <w:iCs/>
+          <w:sz w:val="22"/>
+          <w:szCs w:val="22"/>
+        </w:rPr>
+        <w:t xml:space="preserve">d </w:t>
+      </w:r>
+      <w:r>
+        <w:rPr>
+          <w:rFonts w:ascii="Times New Roman" w:hAnsi="Times New Roman" w:cs="Times New Roman"/>
+          <w:sz w:val="22"/>
+          <w:szCs w:val="22"/>
+        </w:rPr>
+        <w:t xml:space="preserve">is the diagonal length of the image (the farthest a line can be from the origin to still be visible in the image), on the vertical axis. As </w:t>
+      </w:r>
+      <m:oMath>
+        <m:r>
+          <w:rPr>
+            <w:rFonts w:ascii="Cambria Math" w:hAnsi="Cambria Math" w:cs="Times New Roman"/>
+            <w:sz w:val="22"/>
+            <w:szCs w:val="22"/>
+          </w:rPr>
+          <m:t>θ</m:t>
+        </m:r>
+        <m:r>
+          <w:rPr>
+            <w:rFonts w:ascii="Cambria Math" w:hAnsi="Cambria Math" w:cs="Times New Roman"/>
+            <w:sz w:val="22"/>
+            <w:szCs w:val="22"/>
+          </w:rPr>
+          <m:t xml:space="preserve"> </m:t>
+        </m:r>
+        <m:r>
+          <m:rPr>
+            <m:sty m:val="p"/>
+          </m:rPr>
+          <w:rPr>
+            <w:rFonts w:ascii="Cambria Math" w:hAnsi="Cambria Math" w:cs="Times New Roman"/>
+            <w:sz w:val="22"/>
+            <w:szCs w:val="22"/>
+          </w:rPr>
+          <m:t>≈</m:t>
+        </m:r>
+        <m:r>
+          <w:rPr>
+            <w:rFonts w:ascii="Cambria Math" w:hAnsi="Cambria Math" w:cs="Times New Roman"/>
+            <w:sz w:val="22"/>
+            <w:szCs w:val="22"/>
+          </w:rPr>
+          <m:t>0</m:t>
+        </m:r>
+      </m:oMath>
+      <w:r>
+        <w:rPr>
+          <w:rFonts w:ascii="Times New Roman" w:hAnsi="Times New Roman" w:cs="Times New Roman"/>
+          <w:sz w:val="22"/>
+          <w:szCs w:val="22"/>
+        </w:rPr>
+        <w:t>, it’s centered on the horizontal axis</w:t>
+      </w:r>
+      <w:r>
+        <w:rPr>
+          <w:rFonts w:ascii="Times New Roman" w:hAnsi="Times New Roman" w:cs="Times New Roman"/>
+          <w:sz w:val="22"/>
+          <w:szCs w:val="22"/>
+        </w:rPr>
+        <w:t>.</w:t>
+      </w:r>
+    </w:p>
+    <w:p>
+      <w:pPr>
+        <w:rPr>
+          <w:rFonts w:ascii="Times New Roman" w:hAnsi="Times New Roman" w:cs="Times New Roman"/>
+          <w:sz w:val="22"/>
+          <w:szCs w:val="22"/>
+        </w:rPr>
+      </w:pPr>
+      <w:r>
+        <w:rPr>
+          <w:rFonts w:ascii="Times New Roman" w:hAnsi="Times New Roman" w:cs="Times New Roman"/>
+          <w:sz w:val="22"/>
+          <w:szCs w:val="22"/>
+        </w:rPr>
+        <w:t xml:space="preserve"> </w:t>
+      </w:r>
+      <w:r>
+        <w:rPr>
+          <w:rFonts w:ascii="Times New Roman" w:hAnsi="Times New Roman" w:cs="Times New Roman"/>
+          <w:sz w:val="22"/>
+          <w:szCs w:val="22"/>
+        </w:rPr>
+        <w:t xml:space="preserve">The third point corresponds to the (almost) vertical yellow line </w:t>
+      </w:r>
+      <w:r>
+        <w:rPr>
+          <w:rFonts w:ascii="Times New Roman" w:hAnsi="Times New Roman" w:cs="Times New Roman"/>
+          <w:sz w:val="22"/>
+          <w:szCs w:val="22"/>
+        </w:rPr>
+        <w:t>(</w:t>
+      </w:r>
+      <m:oMath>
+        <m:r>
+          <m:rPr>
+            <m:sty m:val="p"/>
+          </m:rPr>
+          <w:rPr>
+            <w:rFonts w:ascii="Cambria Math" w:hAnsi="Cambria Math" w:cs="Times New Roman"/>
+            <w:sz w:val="22"/>
+            <w:szCs w:val="22"/>
+          </w:rPr>
+          <m:t>ρ</m:t>
+        </m:r>
+      </m:oMath>
+      <w:r>
+        <w:rPr>
+          <w:rFonts w:ascii="Times New Roman" w:hAnsi="Times New Roman" w:cs="Times New Roman"/>
+          <w:sz w:val="22"/>
+          <w:szCs w:val="22"/>
+        </w:rPr>
+        <w:t xml:space="preserve"> = </w:t>
+      </w:r>
+      <w:r>
+        <w:rPr>
+          <w:rFonts w:ascii="Times New Roman" w:hAnsi="Times New Roman" w:cs="Times New Roman"/>
+          <w:sz w:val="22"/>
+          <w:szCs w:val="22"/>
+        </w:rPr>
+        <w:t>9.5273</w:t>
+      </w:r>
+      <w:r>
+        <w:rPr>
+          <w:rFonts w:ascii="Times New Roman" w:hAnsi="Times New Roman" w:cs="Times New Roman"/>
+          <w:sz w:val="22"/>
+          <w:szCs w:val="22"/>
+        </w:rPr>
+        <w:t xml:space="preserve">, </w:t>
+      </w:r>
+      <m:oMath>
+        <m:r>
+          <m:rPr>
+            <m:sty m:val="p"/>
+          </m:rPr>
+          <w:rPr>
+            <w:rFonts w:ascii="Cambria Math" w:hAnsi="Cambria Math" w:cs="Times New Roman"/>
+            <w:sz w:val="22"/>
+            <w:szCs w:val="22"/>
+          </w:rPr>
+          <m:t>θ</m:t>
+        </m:r>
+      </m:oMath>
+      <w:r>
+        <w:rPr>
+          <w:rFonts w:ascii="Times New Roman" w:hAnsi="Times New Roman" w:cs="Times New Roman"/>
+          <w:sz w:val="22"/>
+          <w:szCs w:val="22"/>
+        </w:rPr>
+        <w:t xml:space="preserve"> = </w:t>
+      </w:r>
+      <w:r>
+        <w:rPr>
+          <w:rFonts w:ascii="Times New Roman" w:hAnsi="Times New Roman" w:cs="Times New Roman"/>
+          <w:sz w:val="22"/>
+          <w:szCs w:val="22"/>
+        </w:rPr>
+        <w:t>1.5183</w:t>
+      </w:r>
+      <w:r>
+        <w:rPr>
+          <w:rFonts w:ascii="Times New Roman" w:hAnsi="Times New Roman" w:cs="Times New Roman"/>
+          <w:sz w:val="22"/>
+          <w:szCs w:val="22"/>
+        </w:rPr>
+        <w:t>)</w:t>
+      </w:r>
+      <w:r>
+        <w:rPr>
+          <w:rFonts w:ascii="Times New Roman" w:hAnsi="Times New Roman" w:cs="Times New Roman"/>
+          <w:sz w:val="22"/>
+          <w:szCs w:val="22"/>
+        </w:rPr>
+        <w:t>. It’s close to the origin and the angle is close to 90 degrees.</w:t>
       </w:r>
     </w:p>
     <w:p>
@@ -3099,7 +4899,101 @@
       <w:szCs w:val="52"/>
     </w:rPr>
   </w:style>
+  <w:style w:type="character" w:styleId="PlaceholderText">
+    <w:name w:val="Placeholder Text"/>
+    <w:basedOn w:val="DefaultParagraphFont"/>
+    <w:uiPriority w:val="99"/>
+    <w:semiHidden/>
+    <w:rsid w:val="007E53E2"/>
+    <w:rPr>
+      <w:color w:val="808080"/>
+    </w:rPr>
+  </w:style>
 </w:styles>
+</file>
+
+<file path=word/ink/ink1.xml><?xml version="1.0" encoding="utf-8"?>
+<inkml:ink xmlns:inkml="http://www.w3.org/2003/InkML">
+  <inkml:definitions>
+    <inkml:context xml:id="ctx0">
+      <inkml:inkSource xml:id="inkSrc0">
+        <inkml:traceFormat>
+          <inkml:channel name="X" type="integer" min="-2.14748E9" max="2.14748E9" units="cm"/>
+          <inkml:channel name="Y" type="integer" min="-2.14748E9" max="2.14748E9" units="cm"/>
+          <inkml:channel name="F" type="integer" max="32767" units="dev"/>
+        </inkml:traceFormat>
+        <inkml:channelProperties>
+          <inkml:channelProperty channel="X" name="resolution" value="1000" units="1/cm"/>
+          <inkml:channelProperty channel="Y" name="resolution" value="1000" units="1/cm"/>
+          <inkml:channelProperty channel="F" name="resolution" value="0" units="1/dev"/>
+        </inkml:channelProperties>
+      </inkml:inkSource>
+      <inkml:timestamp xml:id="ts0" timeString="2019-11-27T12:16:16.821"/>
+    </inkml:context>
+    <inkml:brush xml:id="br0">
+      <inkml:brushProperty name="width" value="0.05" units="cm"/>
+      <inkml:brushProperty name="height" value="0.05" units="cm"/>
+      <inkml:brushProperty name="color" value="#E71224"/>
+    </inkml:brush>
+  </inkml:definitions>
+  <inkml:trace contextRef="#ctx0" brushRef="#br0">1 5 24575,'6'0'0,"-1"0"0,-1 0 0,0 0 0,0 0 0,0 0 0,0 0 0,1 0 0,-1 0 0,0 0 0,0 0 0,0 0 0,0 0 0,0 0 0,0 0 0,1 0 0,-1 0 0,0 0 0,0 0 0,0 0 0,0 0 0,0 0 0,0 0 0,0 0 0,0 0 0,0 0 0,0 0 0,0 0 0,0 0 0,1 0 0,-1 0 0,0 0 0,0 0 0,0 0 0,1 0 0,-1 0 0,0 0 0,1 0 0,-1 0 0,0 0 0,1 0 0,-1 0 0,0 0 0,0 0 0,1 0 0,-1 0 0,0 0 0,0 0 0,1 0 0,-1 0 0,0 0 0,0 0 0,1 0 0,-1 0 0,0 0 0,0 0 0,1 0 0,-1 0 0,0 0 0,1 0 0,-1 0 0,0 0 0,1 0 0,-1 0 0,0 0 0,0 0 0,1 0 0,-1 0 0,0 0 0,1 0 0,-1 0 0,0 0 0,0 0 0,1 0 0,-1 0 0,0-2 0,1 1 0,-1-1 0,0 2 0,0 0 0,0 0 0,0 0 0,0 0 0,0 0 0,0 0 0,0 0 0,0 0 0,-1 0 0,-2 0 0</inkml:trace>
+</inkml:ink>
+</file>
+
+<file path=word/ink/ink2.xml><?xml version="1.0" encoding="utf-8"?>
+<inkml:ink xmlns:inkml="http://www.w3.org/2003/InkML">
+  <inkml:definitions>
+    <inkml:context xml:id="ctx0">
+      <inkml:inkSource xml:id="inkSrc0">
+        <inkml:traceFormat>
+          <inkml:channel name="X" type="integer" min="-2.14748E9" max="2.14748E9" units="cm"/>
+          <inkml:channel name="Y" type="integer" min="-2.14748E9" max="2.14748E9" units="cm"/>
+          <inkml:channel name="F" type="integer" max="32767" units="dev"/>
+        </inkml:traceFormat>
+        <inkml:channelProperties>
+          <inkml:channelProperty channel="X" name="resolution" value="1000" units="1/cm"/>
+          <inkml:channelProperty channel="Y" name="resolution" value="1000" units="1/cm"/>
+          <inkml:channelProperty channel="F" name="resolution" value="0" units="1/dev"/>
+        </inkml:channelProperties>
+      </inkml:inkSource>
+      <inkml:timestamp xml:id="ts0" timeString="2019-11-27T12:16:04.476"/>
+    </inkml:context>
+    <inkml:brush xml:id="br0">
+      <inkml:brushProperty name="width" value="0.05" units="cm"/>
+      <inkml:brushProperty name="height" value="0.05" units="cm"/>
+      <inkml:brushProperty name="color" value="#E71224"/>
+    </inkml:brush>
+  </inkml:definitions>
+  <inkml:trace contextRef="#ctx0" brushRef="#br0">0 16 24575,'7'0'0,"-1"0"0,-2 0 0,3 0 0,0 0 0,3 0 0,2 0 0,1 0 0,2 0 0,1-2 0,3 1 0,0-1 0,4 2 0,0 0 0,0-3 0,0 2 0,-1-1 0,-5 2 0,1 0 0,-7 0 0,-1 0 0,-1 0 0,-5 0 0,3 0 0,-3 0 0,0 0 0,-1-2 0,0 1 0,0-1 0,1 2 0,0 0 0,1 0 0,-1 0 0,0 0 0,1 0 0,-1 0 0,0 0 0,0 0 0,1 0 0,-1 0 0,0 0 0,1 0 0,-3 0 0,0 0 0</inkml:trace>
+</inkml:ink>
+</file>
+
+<file path=word/ink/ink3.xml><?xml version="1.0" encoding="utf-8"?>
+<inkml:ink xmlns:inkml="http://www.w3.org/2003/InkML">
+  <inkml:definitions>
+    <inkml:context xml:id="ctx0">
+      <inkml:inkSource xml:id="inkSrc0">
+        <inkml:traceFormat>
+          <inkml:channel name="X" type="integer" min="-2.14748E9" max="2.14748E9" units="cm"/>
+          <inkml:channel name="Y" type="integer" min="-2.14748E9" max="2.14748E9" units="cm"/>
+          <inkml:channel name="F" type="integer" max="32767" units="dev"/>
+        </inkml:traceFormat>
+        <inkml:channelProperties>
+          <inkml:channelProperty channel="X" name="resolution" value="1000" units="1/cm"/>
+          <inkml:channelProperty channel="Y" name="resolution" value="1000" units="1/cm"/>
+          <inkml:channelProperty channel="F" name="resolution" value="0" units="1/dev"/>
+        </inkml:channelProperties>
+      </inkml:inkSource>
+      <inkml:timestamp xml:id="ts0" timeString="2019-11-27T12:16:02.652"/>
+    </inkml:context>
+    <inkml:brush xml:id="br0">
+      <inkml:brushProperty name="width" value="0.05" units="cm"/>
+      <inkml:brushProperty name="height" value="0.05" units="cm"/>
+      <inkml:brushProperty name="color" value="#E71224"/>
+    </inkml:brush>
+  </inkml:definitions>
+  <inkml:trace contextRef="#ctx0" brushRef="#br0">0 17 24575,'3'0'0,"-2"0"0,8 0 0,-5 0 0,1 0 0,-1 0 0,0 0 0,0 0 0,1 0 0,-1 0 0,0 0 0,0 0 0,1 0 0,-1 0 0,0 0 0,0 0 0,1 0 0,1 0 0,4 0 0,3 0 0,0 0 0,2 0 0,-5 0 0,5 0 0,-7 0 0,4 0 0,-6 0 0,2 0 0,-2 0 0,-2 0 0,0 0 0,0 0 0,2 0 0,1 0 0,3 0 0,2 0 0,-2 0 0,2 0 0,-2 0 0,-3 0 0,2 0 0,-4 0 0,2 0 0,-3 0 0,0 0 0,-2-2 0,2 1 0,-2-1 0,2 2 0,0-2 0,0 2 0,0-2 0,0 2 0,0 0 0,-2-3 0,0 2 0,-2-3 0</inkml:trace>
+</inkml:ink>
 </file>
 
 <file path=word/theme/theme1.xml><?xml version="1.0" encoding="utf-8"?>

</xml_diff>